<commit_message>
sua usecase dang nhap
</commit_message>
<xml_diff>
--- a/Sơ đồ Usecase và Bảng đặc tả Usecase/Usecase_dangNhap.docx
+++ b/Sơ đồ Usecase và Bảng đặc tả Usecase/Usecase_dangNhap.docx
@@ -1,11 +1,11 @@
 
 <file path=word/document.xml><?xml version="1.0" encoding="utf-8"?>
-<w:document xmlns:mc="http://schemas.openxmlformats.org/markup-compatibility/2006" xmlns:o="urn:schemas-microsoft-com:office:office" xmlns:r="http://schemas.openxmlformats.org/officeDocument/2006/relationships" xmlns:m="http://schemas.openxmlformats.org/officeDocument/2006/math" xmlns:v="urn:schemas-microsoft-com:vml" xmlns:wp="http://schemas.openxmlformats.org/drawingml/2006/wordprocessingDrawing" xmlns:w10="urn:schemas-microsoft-com:office:word" xmlns:w="http://schemas.openxmlformats.org/wordprocessingml/2006/main" xmlns:wne="http://schemas.microsoft.com/office/word/2006/wordml" xmlns:sl="http://schemas.openxmlformats.org/schemaLibrary/2006/main" xmlns:a="http://schemas.openxmlformats.org/drawingml/2006/main" xmlns:pic="http://schemas.openxmlformats.org/drawingml/2006/picture" xmlns:c="http://schemas.openxmlformats.org/drawingml/2006/chart" xmlns:lc="http://schemas.openxmlformats.org/drawingml/2006/lockedCanvas" xmlns:dgm="http://schemas.openxmlformats.org/drawingml/2006/diagram" xmlns:wps="http://schemas.microsoft.com/office/word/2010/wordprocessingShape" xmlns:wpg="http://schemas.microsoft.com/office/word/2010/wordprocessingGroup" xmlns:w14="http://schemas.microsoft.com/office/word/2010/wordml" xmlns:w15="http://schemas.microsoft.com/office/word/2012/wordml">
+<w:document xmlns:wpc="http://schemas.microsoft.com/office/word/2010/wordprocessingCanvas" xmlns:mc="http://schemas.openxmlformats.org/markup-compatibility/2006" xmlns:o="urn:schemas-microsoft-com:office:office" xmlns:r="http://schemas.openxmlformats.org/officeDocument/2006/relationships" xmlns:m="http://schemas.openxmlformats.org/officeDocument/2006/math" xmlns:v="urn:schemas-microsoft-com:vml" xmlns:wp14="http://schemas.microsoft.com/office/word/2010/wordprocessingDrawing" xmlns:wp="http://schemas.openxmlformats.org/drawingml/2006/wordprocessingDrawing" xmlns:w="http://schemas.openxmlformats.org/wordprocessingml/2006/main" xmlns:w14="http://schemas.microsoft.com/office/word/2010/wordml" xmlns:w10="urn:schemas-microsoft-com:office:word" xmlns:w15="http://schemas.microsoft.com/office/word/2012/wordml" xmlns:wpg="http://schemas.microsoft.com/office/word/2010/wordprocessingGroup" xmlns:wpi="http://schemas.microsoft.com/office/word/2010/wordprocessingInk" xmlns:wne="http://schemas.microsoft.com/office/word/2006/wordml" xmlns:wps="http://schemas.microsoft.com/office/word/2010/wordprocessingShape" xmlns:wpsCustomData="http://www.wps.cn/officeDocument/2013/wpsCustomData" mc:Ignorable="w14 w15 wp14">
   <w:body>
     <w:p>
       <w:pPr>
         <w:rPr>
-          <w:b w:val="1"/>
+          <w:b/>
           <w:sz w:val="40"/>
           <w:szCs w:val="40"/>
         </w:rPr>
@@ -16,20 +16,21 @@
           <w:szCs w:val="28"/>
         </w:rPr>
         <w:drawing>
-          <wp:inline distB="114300" distT="114300" distL="114300" distR="114300">
-            <wp:extent cx="3481388" cy="828675"/>
-            <wp:effectExtent b="0" l="0" r="0" t="0"/>
+          <wp:inline distT="114300" distB="114300" distL="114300" distR="114300">
+            <wp:extent cx="3481070" cy="828675"/>
+            <wp:effectExtent l="0" t="0" r="0" b="0"/>
             <wp:docPr id="1" name="image1.png"/>
-            <a:graphic>
+            <wp:cNvGraphicFramePr/>
+            <a:graphic xmlns:a="http://schemas.openxmlformats.org/drawingml/2006/main">
               <a:graphicData uri="http://schemas.openxmlformats.org/drawingml/2006/picture">
-                <pic:pic>
+                <pic:pic xmlns:pic="http://schemas.openxmlformats.org/drawingml/2006/picture">
                   <pic:nvPicPr>
-                    <pic:cNvPr id="0" name="image1.png"/>
-                    <pic:cNvPicPr preferRelativeResize="0"/>
+                    <pic:cNvPr id="1" name="image1.png"/>
+                    <pic:cNvPicPr preferRelativeResize="false"/>
                   </pic:nvPicPr>
                   <pic:blipFill>
                     <a:blip r:embed="rId6"/>
-                    <a:srcRect b="0" l="0" r="0" t="0"/>
+                    <a:srcRect/>
                     <a:stretch>
                       <a:fillRect/>
                     </a:stretch>
@@ -39,8 +40,9 @@
                       <a:off x="0" y="0"/>
                       <a:ext cx="3481388" cy="828675"/>
                     </a:xfrm>
-                    <a:prstGeom prst="rect"/>
-                    <a:ln/>
+                    <a:prstGeom prst="rect">
+                      <a:avLst/>
+                    </a:prstGeom>
                   </pic:spPr>
                 </pic:pic>
               </a:graphicData>
@@ -48,42 +50,52 @@
           </wp:inline>
         </w:drawing>
       </w:r>
-      <w:r>
-        <w:rPr>
-          <w:rtl w:val="0"/>
-        </w:rPr>
-      </w:r>
     </w:p>
     <w:tbl>
       <w:tblPr>
-        <w:tblStyle w:val="Table1"/>
-        <w:tblW w:w="9350.0" w:type="dxa"/>
-        <w:jc w:val="left"/>
-        <w:tblInd w:w="0.0" w:type="dxa"/>
+        <w:tblStyle w:val="13"/>
+        <w:tblW w:w="9350" w:type="dxa"/>
+        <w:tblInd w:w="0" w:type="dxa"/>
         <w:tblBorders>
-          <w:top w:color="000000" w:space="0" w:sz="4" w:val="single"/>
-          <w:left w:color="000000" w:space="0" w:sz="4" w:val="single"/>
-          <w:bottom w:color="000000" w:space="0" w:sz="4" w:val="single"/>
-          <w:right w:color="000000" w:space="0" w:sz="4" w:val="single"/>
-          <w:insideH w:color="000000" w:space="0" w:sz="4" w:val="single"/>
-          <w:insideV w:color="000000" w:space="0" w:sz="4" w:val="single"/>
+          <w:top w:val="single" w:color="000000" w:sz="4" w:space="0"/>
+          <w:left w:val="single" w:color="000000" w:sz="4" w:space="0"/>
+          <w:bottom w:val="single" w:color="000000" w:sz="4" w:space="0"/>
+          <w:right w:val="single" w:color="000000" w:sz="4" w:space="0"/>
+          <w:insideH w:val="single" w:color="000000" w:sz="4" w:space="0"/>
+          <w:insideV w:val="single" w:color="000000" w:sz="4" w:space="0"/>
         </w:tblBorders>
         <w:tblLayout w:type="fixed"/>
-        <w:tblLook w:val="0400"/>
+        <w:tblCellMar>
+          <w:top w:w="0" w:type="dxa"/>
+          <w:left w:w="108" w:type="dxa"/>
+          <w:bottom w:w="0" w:type="dxa"/>
+          <w:right w:w="108" w:type="dxa"/>
+        </w:tblCellMar>
       </w:tblPr>
       <w:tblGrid>
         <w:gridCol w:w="9350"/>
-        <w:tblGridChange w:id="0">
-          <w:tblGrid>
-            <w:gridCol w:w="9350"/>
-          </w:tblGrid>
-        </w:tblGridChange>
       </w:tblGrid>
       <w:tr>
+        <w:tblPrEx>
+          <w:tblBorders>
+            <w:top w:val="single" w:color="000000" w:sz="4" w:space="0"/>
+            <w:left w:val="single" w:color="000000" w:sz="4" w:space="0"/>
+            <w:bottom w:val="single" w:color="000000" w:sz="4" w:space="0"/>
+            <w:right w:val="single" w:color="000000" w:sz="4" w:space="0"/>
+            <w:insideH w:val="single" w:color="000000" w:sz="4" w:space="0"/>
+            <w:insideV w:val="single" w:color="000000" w:sz="4" w:space="0"/>
+          </w:tblBorders>
+          <w:tblCellMar>
+            <w:top w:w="0" w:type="dxa"/>
+            <w:left w:w="108" w:type="dxa"/>
+            <w:bottom w:w="0" w:type="dxa"/>
+            <w:right w:w="108" w:type="dxa"/>
+          </w:tblCellMar>
+        </w:tblPrEx>
         <w:tc>
-          <w:tcPr/>
           <w:p>
             <w:pPr>
+              <w:spacing w:after="0" w:line="240" w:lineRule="auto"/>
               <w:rPr>
                 <w:sz w:val="28"/>
                 <w:szCs w:val="28"/>
@@ -91,38 +103,133 @@
             </w:pPr>
             <w:r>
               <w:rPr>
-                <w:color w:val="ff0000"/>
-                <w:sz w:val="28"/>
-                <w:szCs w:val="28"/>
-                <w:rtl w:val="0"/>
-              </w:rPr>
-              <w:t xml:space="preserve">Tóm tắt: </w:t>
-            </w:r>
-            <w:r>
-              <w:rPr>
-                <w:sz w:val="28"/>
-                <w:szCs w:val="28"/>
-                <w:rtl w:val="0"/>
-              </w:rPr>
-              <w:t xml:space="preserve">khi muốn sử dụng phần mềm, người dùng bắt buộc phải đăng nhập vào phần mềm ( có các loại user như sau: user của Nhân viên bán hàng, user của nhân viên nhập hàng, user của quản lý, user của admin )</w:t>
+                <w:rFonts w:hint="default"/>
+                <w:color w:val="FF0000"/>
+                <w:sz w:val="28"/>
+                <w:szCs w:val="28"/>
+                <w:rtl w:val="0"/>
+                <w:lang w:val="en"/>
+              </w:rPr>
+              <w:t>Tên usecase</w:t>
+            </w:r>
+            <w:r>
+              <w:rPr>
+                <w:color w:val="FF0000"/>
+                <w:sz w:val="28"/>
+                <w:szCs w:val="28"/>
+                <w:rtl w:val="0"/>
+              </w:rPr>
+              <w:t xml:space="preserve">: </w:t>
+            </w:r>
+            <w:r>
+              <w:rPr>
+                <w:rFonts w:hint="default"/>
+                <w:sz w:val="28"/>
+                <w:szCs w:val="28"/>
+                <w:rtl w:val="0"/>
+                <w:lang w:val="en"/>
+              </w:rPr>
+              <w:t>Đăng nhập.</w:t>
             </w:r>
           </w:p>
         </w:tc>
       </w:tr>
       <w:tr>
+        <w:tblPrEx>
+          <w:tblBorders>
+            <w:top w:val="single" w:color="000000" w:sz="4" w:space="0"/>
+            <w:left w:val="single" w:color="000000" w:sz="4" w:space="0"/>
+            <w:bottom w:val="single" w:color="000000" w:sz="4" w:space="0"/>
+            <w:right w:val="single" w:color="000000" w:sz="4" w:space="0"/>
+            <w:insideH w:val="single" w:color="000000" w:sz="4" w:space="0"/>
+            <w:insideV w:val="single" w:color="000000" w:sz="4" w:space="0"/>
+          </w:tblBorders>
+          <w:tblCellMar>
+            <w:top w:w="0" w:type="dxa"/>
+            <w:left w:w="108" w:type="dxa"/>
+            <w:bottom w:w="0" w:type="dxa"/>
+            <w:right w:w="108" w:type="dxa"/>
+          </w:tblCellMar>
+        </w:tblPrEx>
         <w:tc>
-          <w:tcPr/>
           <w:p>
             <w:pPr>
-              <w:rPr>
-                <w:color w:val="ff0000"/>
-                <w:sz w:val="28"/>
-                <w:szCs w:val="28"/>
+              <w:spacing w:after="0" w:line="240" w:lineRule="auto"/>
+              <w:rPr>
+                <w:rFonts w:hint="default"/>
+                <w:color w:val="FF0000"/>
+                <w:sz w:val="28"/>
+                <w:szCs w:val="28"/>
+                <w:rtl w:val="0"/>
+                <w:lang w:val="en"/>
               </w:rPr>
             </w:pPr>
             <w:r>
               <w:rPr>
-                <w:color w:val="ff0000"/>
+                <w:rFonts w:hint="default"/>
+                <w:color w:val="FF0000"/>
+                <w:sz w:val="28"/>
+                <w:szCs w:val="28"/>
+                <w:rtl w:val="0"/>
+                <w:lang w:val="en"/>
+              </w:rPr>
+              <w:t>Tóm tắt:</w:t>
+            </w:r>
+            <w:r>
+              <w:rPr>
+                <w:rFonts w:hint="default"/>
+                <w:sz w:val="28"/>
+                <w:szCs w:val="28"/>
+                <w:rtl w:val="0"/>
+                <w:lang w:val="en"/>
+              </w:rPr>
+              <w:t xml:space="preserve"> để sử dụng được phần mềm thì người dùng phải đăng nhập vào hệ thống</w:t>
+            </w:r>
+            <w:bookmarkStart w:id="0" w:name="_GoBack"/>
+            <w:bookmarkEnd w:id="0"/>
+            <w:r>
+              <w:rPr>
+                <w:rFonts w:hint="default"/>
+                <w:sz w:val="28"/>
+                <w:szCs w:val="28"/>
+                <w:rtl w:val="0"/>
+                <w:lang w:val="en"/>
+              </w:rPr>
+              <w:t>.</w:t>
+            </w:r>
+          </w:p>
+        </w:tc>
+      </w:tr>
+      <w:tr>
+        <w:tblPrEx>
+          <w:tblBorders>
+            <w:top w:val="single" w:color="000000" w:sz="4" w:space="0"/>
+            <w:left w:val="single" w:color="000000" w:sz="4" w:space="0"/>
+            <w:bottom w:val="single" w:color="000000" w:sz="4" w:space="0"/>
+            <w:right w:val="single" w:color="000000" w:sz="4" w:space="0"/>
+            <w:insideH w:val="single" w:color="000000" w:sz="4" w:space="0"/>
+            <w:insideV w:val="single" w:color="000000" w:sz="4" w:space="0"/>
+          </w:tblBorders>
+          <w:tblCellMar>
+            <w:top w:w="0" w:type="dxa"/>
+            <w:left w:w="108" w:type="dxa"/>
+            <w:bottom w:w="0" w:type="dxa"/>
+            <w:right w:w="108" w:type="dxa"/>
+          </w:tblCellMar>
+        </w:tblPrEx>
+        <w:tc>
+          <w:p>
+            <w:pPr>
+              <w:spacing w:after="0" w:line="240" w:lineRule="auto"/>
+              <w:rPr>
+                <w:color w:val="FF0000"/>
+                <w:sz w:val="28"/>
+                <w:szCs w:val="28"/>
+              </w:rPr>
+            </w:pPr>
+            <w:r>
+              <w:rPr>
+                <w:color w:val="FF0000"/>
                 <w:sz w:val="28"/>
                 <w:szCs w:val="28"/>
                 <w:rtl w:val="0"/>
@@ -134,20 +241,20 @@
             <w:pPr>
               <w:keepNext w:val="0"/>
               <w:keepLines w:val="0"/>
-              <w:widowControl w:val="1"/>
+              <w:widowControl/>
               <w:pBdr>
-                <w:top w:space="0" w:sz="0" w:val="nil"/>
-                <w:left w:space="0" w:sz="0" w:val="nil"/>
-                <w:bottom w:space="0" w:sz="0" w:val="nil"/>
-                <w:right w:space="0" w:sz="0" w:val="nil"/>
-                <w:between w:space="0" w:sz="0" w:val="nil"/>
+                <w:top w:val="none" w:color="auto" w:sz="0" w:space="0"/>
+                <w:left w:val="none" w:color="auto" w:sz="0" w:space="0"/>
+                <w:bottom w:val="none" w:color="auto" w:sz="0" w:space="0"/>
+                <w:right w:val="none" w:color="auto" w:sz="0" w:space="0"/>
+                <w:between w:val="none" w:color="auto" w:sz="0" w:space="0"/>
               </w:pBdr>
-              <w:shd w:fill="auto" w:val="clear"/>
-              <w:spacing w:after="160" w:before="0" w:line="259" w:lineRule="auto"/>
+              <w:shd w:val="clear" w:fill="auto"/>
+              <w:spacing w:before="0" w:after="160" w:line="259" w:lineRule="auto"/>
               <w:ind w:left="720" w:right="0" w:firstLine="0"/>
               <w:jc w:val="left"/>
               <w:rPr>
-                <w:rFonts w:ascii="Calibri" w:cs="Calibri" w:eastAsia="Calibri" w:hAnsi="Calibri"/>
+                <w:rFonts w:ascii="Calibri" w:hAnsi="Calibri" w:eastAsia="Calibri" w:cs="Calibri"/>
                 <w:b w:val="0"/>
                 <w:i w:val="0"/>
                 <w:smallCaps w:val="0"/>
@@ -156,7 +263,7 @@
                 <w:sz w:val="28"/>
                 <w:szCs w:val="28"/>
                 <w:u w:val="none"/>
-                <w:shd w:fill="auto" w:val="clear"/>
+                <w:shd w:val="clear" w:fill="auto"/>
                 <w:vertAlign w:val="baseline"/>
               </w:rPr>
             </w:pPr>
@@ -166,35 +273,176 @@
                 <w:szCs w:val="28"/>
                 <w:rtl w:val="0"/>
               </w:rPr>
-              <w:t xml:space="preserve">người dùng đã được cấp theo user tương ứng theo chức vụ</w:t>
-            </w:r>
-            <w:r>
-              <w:rPr>
-                <w:rtl w:val="0"/>
-              </w:rPr>
+              <w:t>người dùng đã được cấp theo user tương ứng theo chức vụ</w:t>
             </w:r>
           </w:p>
         </w:tc>
       </w:tr>
       <w:tr>
+        <w:tblPrEx>
+          <w:tblBorders>
+            <w:top w:val="single" w:color="000000" w:sz="4" w:space="0"/>
+            <w:left w:val="single" w:color="000000" w:sz="4" w:space="0"/>
+            <w:bottom w:val="single" w:color="000000" w:sz="4" w:space="0"/>
+            <w:right w:val="single" w:color="000000" w:sz="4" w:space="0"/>
+            <w:insideH w:val="single" w:color="000000" w:sz="4" w:space="0"/>
+            <w:insideV w:val="single" w:color="000000" w:sz="4" w:space="0"/>
+          </w:tblBorders>
+          <w:tblCellMar>
+            <w:top w:w="0" w:type="dxa"/>
+            <w:left w:w="108" w:type="dxa"/>
+            <w:bottom w:w="0" w:type="dxa"/>
+            <w:right w:w="108" w:type="dxa"/>
+          </w:tblCellMar>
+        </w:tblPrEx>
         <w:tc>
-          <w:tcPr/>
           <w:p>
             <w:pPr>
-              <w:rPr>
-                <w:color w:val="ff0000"/>
+              <w:spacing w:after="0" w:line="240" w:lineRule="auto"/>
+              <w:rPr>
+                <w:color w:val="FF0000"/>
                 <w:sz w:val="28"/>
                 <w:szCs w:val="28"/>
               </w:rPr>
             </w:pPr>
             <w:r>
               <w:rPr>
-                <w:color w:val="ff0000"/>
-                <w:sz w:val="28"/>
-                <w:szCs w:val="28"/>
-                <w:rtl w:val="0"/>
-              </w:rPr>
-              <w:t xml:space="preserve">Dòng sự kiện chính:</w:t>
+                <w:color w:val="FF0000"/>
+                <w:sz w:val="28"/>
+                <w:szCs w:val="28"/>
+                <w:rtl w:val="0"/>
+              </w:rPr>
+              <w:t>Dòng sự kiện chính:</w:t>
+            </w:r>
+          </w:p>
+          <w:p>
+            <w:pPr>
+              <w:numPr>
+                <w:ilvl w:val="0"/>
+                <w:numId w:val="1"/>
+              </w:numPr>
+              <w:spacing w:after="160" w:line="259" w:lineRule="auto"/>
+              <w:ind w:left="720" w:hanging="360"/>
+              <w:rPr>
+                <w:sz w:val="28"/>
+                <w:szCs w:val="28"/>
+              </w:rPr>
+            </w:pPr>
+            <w:r>
+              <w:rPr>
+                <w:sz w:val="28"/>
+                <w:szCs w:val="28"/>
+                <w:rtl w:val="0"/>
+              </w:rPr>
+              <w:t>Hiển thị màn hình đăng nhập.</w:t>
+            </w:r>
+          </w:p>
+          <w:p>
+            <w:pPr>
+              <w:numPr>
+                <w:ilvl w:val="0"/>
+                <w:numId w:val="1"/>
+              </w:numPr>
+              <w:spacing w:after="160" w:line="259" w:lineRule="auto"/>
+              <w:ind w:left="720" w:hanging="360"/>
+              <w:rPr>
+                <w:sz w:val="28"/>
+                <w:szCs w:val="28"/>
+                <w:u w:val="none"/>
+              </w:rPr>
+            </w:pPr>
+            <w:r>
+              <w:rPr>
+                <w:sz w:val="28"/>
+                <w:szCs w:val="28"/>
+                <w:rtl w:val="0"/>
+              </w:rPr>
+              <w:t>Người dùng nhập thông tin đăng nhập vào gồm username và password và nhấn vào nút “Đăng nhập”.</w:t>
+            </w:r>
+          </w:p>
+          <w:p>
+            <w:pPr>
+              <w:numPr>
+                <w:ilvl w:val="0"/>
+                <w:numId w:val="1"/>
+              </w:numPr>
+              <w:spacing w:after="160" w:line="259" w:lineRule="auto"/>
+              <w:ind w:left="720" w:hanging="360"/>
+              <w:rPr>
+                <w:sz w:val="28"/>
+                <w:szCs w:val="28"/>
+                <w:u w:val="none"/>
+              </w:rPr>
+            </w:pPr>
+            <w:r>
+              <w:rPr>
+                <w:sz w:val="28"/>
+                <w:szCs w:val="28"/>
+                <w:rtl w:val="0"/>
+              </w:rPr>
+              <w:t>Hệ thống kiểm tra thông tin đăng nhập hợp lệ hay không.</w:t>
+            </w:r>
+          </w:p>
+          <w:p>
+            <w:pPr>
+              <w:numPr>
+                <w:ilvl w:val="0"/>
+                <w:numId w:val="1"/>
+              </w:numPr>
+              <w:spacing w:after="160" w:line="259" w:lineRule="auto"/>
+              <w:ind w:left="720" w:hanging="360"/>
+              <w:rPr>
+                <w:sz w:val="28"/>
+                <w:szCs w:val="28"/>
+                <w:u w:val="none"/>
+              </w:rPr>
+            </w:pPr>
+            <w:r>
+              <w:rPr>
+                <w:sz w:val="28"/>
+                <w:szCs w:val="28"/>
+                <w:rtl w:val="0"/>
+              </w:rPr>
+              <w:t>Cho phép vào sử dụng phần mềm (các chức năng sẽ hiển thị phù hợp với loại user mà người dùng sử dụng để đăng nhập).</w:t>
+            </w:r>
+          </w:p>
+        </w:tc>
+      </w:tr>
+      <w:tr>
+        <w:tblPrEx>
+          <w:tblBorders>
+            <w:top w:val="single" w:color="000000" w:sz="4" w:space="0"/>
+            <w:left w:val="single" w:color="000000" w:sz="4" w:space="0"/>
+            <w:bottom w:val="single" w:color="000000" w:sz="4" w:space="0"/>
+            <w:right w:val="single" w:color="000000" w:sz="4" w:space="0"/>
+            <w:insideH w:val="single" w:color="000000" w:sz="4" w:space="0"/>
+            <w:insideV w:val="single" w:color="000000" w:sz="4" w:space="0"/>
+          </w:tblBorders>
+          <w:tblCellMar>
+            <w:top w:w="0" w:type="dxa"/>
+            <w:left w:w="108" w:type="dxa"/>
+            <w:bottom w:w="0" w:type="dxa"/>
+            <w:right w:w="108" w:type="dxa"/>
+          </w:tblCellMar>
+        </w:tblPrEx>
+        <w:tc>
+          <w:p>
+            <w:pPr>
+              <w:spacing w:after="0" w:line="240" w:lineRule="auto"/>
+              <w:rPr>
+                <w:color w:val="FF0000"/>
+                <w:sz w:val="28"/>
+                <w:szCs w:val="28"/>
+              </w:rPr>
+            </w:pPr>
+            <w:r>
+              <w:rPr>
+                <w:color w:val="FF0000"/>
+                <w:sz w:val="28"/>
+                <w:szCs w:val="28"/>
+                <w:rtl w:val="0"/>
+              </w:rPr>
+              <w:t>Dòng sự kiện phụ:</w:t>
             </w:r>
           </w:p>
           <w:p>
@@ -216,7 +464,7 @@
                 <w:szCs w:val="28"/>
                 <w:rtl w:val="0"/>
               </w:rPr>
-              <w:t xml:space="preserve">Hiển thị màn hình đăng nhập.</w:t>
+              <w:t>Nếu người dùng bỏ trống 1 trong 2 ô hoặc cả 2 ô username, password hiển thị thông báo người cho dùng nhập lại.</w:t>
             </w:r>
           </w:p>
           <w:p>
@@ -230,7 +478,6 @@
               <w:rPr>
                 <w:sz w:val="28"/>
                 <w:szCs w:val="28"/>
-                <w:u w:val="none"/>
               </w:rPr>
             </w:pPr>
             <w:r>
@@ -239,7 +486,7 @@
                 <w:szCs w:val="28"/>
                 <w:rtl w:val="0"/>
               </w:rPr>
-              <w:t xml:space="preserve">Người dùng nhập thông tin đăng nhập vào gồm username và password và nhấn vào nút “Đăng nhập”.</w:t>
+              <w:t xml:space="preserve">Nếu hệ thống kiểm tra tên người dùng không tồn tại thì hiển thị thông báo nhập lại. </w:t>
             </w:r>
           </w:p>
           <w:p>
@@ -253,7 +500,6 @@
               <w:rPr>
                 <w:sz w:val="28"/>
                 <w:szCs w:val="28"/>
-                <w:u w:val="none"/>
               </w:rPr>
             </w:pPr>
             <w:r>
@@ -262,176 +508,70 @@
                 <w:szCs w:val="28"/>
                 <w:rtl w:val="0"/>
               </w:rPr>
-              <w:t xml:space="preserve">Hệ thống kiểm tra thông tin đăng nhập hợp lệ hay không.</w:t>
-            </w:r>
-          </w:p>
-          <w:p>
-            <w:pPr>
-              <w:numPr>
-                <w:ilvl w:val="0"/>
-                <w:numId w:val="2"/>
-              </w:numPr>
-              <w:spacing w:after="160" w:line="259" w:lineRule="auto"/>
-              <w:ind w:left="720" w:hanging="360"/>
-              <w:rPr>
-                <w:sz w:val="28"/>
-                <w:szCs w:val="28"/>
-                <w:u w:val="none"/>
-              </w:rPr>
-            </w:pPr>
-            <w:r>
-              <w:rPr>
-                <w:sz w:val="28"/>
-                <w:szCs w:val="28"/>
-                <w:rtl w:val="0"/>
-              </w:rPr>
-              <w:t xml:space="preserve">Cho phép vào sử dụng phần mềm (các chức năng sẽ hiển thị phù hợp với loại user mà người dùng sử dụng để đăng nhập).</w:t>
-            </w:r>
-            <w:r>
-              <w:rPr>
-                <w:rtl w:val="0"/>
-              </w:rPr>
+              <w:t>Nếu password sai thì hiển thị thông báo đã sai password và nhập lại.</w:t>
             </w:r>
           </w:p>
         </w:tc>
       </w:tr>
       <w:tr>
+        <w:tblPrEx>
+          <w:tblBorders>
+            <w:top w:val="single" w:color="000000" w:sz="4" w:space="0"/>
+            <w:left w:val="single" w:color="000000" w:sz="4" w:space="0"/>
+            <w:bottom w:val="single" w:color="000000" w:sz="4" w:space="0"/>
+            <w:right w:val="single" w:color="000000" w:sz="4" w:space="0"/>
+            <w:insideH w:val="single" w:color="000000" w:sz="4" w:space="0"/>
+            <w:insideV w:val="single" w:color="000000" w:sz="4" w:space="0"/>
+          </w:tblBorders>
+          <w:tblCellMar>
+            <w:top w:w="0" w:type="dxa"/>
+            <w:left w:w="108" w:type="dxa"/>
+            <w:bottom w:w="0" w:type="dxa"/>
+            <w:right w:w="108" w:type="dxa"/>
+          </w:tblCellMar>
+        </w:tblPrEx>
         <w:tc>
-          <w:tcPr/>
           <w:p>
             <w:pPr>
-              <w:rPr>
-                <w:color w:val="ff0000"/>
+              <w:spacing w:after="0" w:line="240" w:lineRule="auto"/>
+              <w:rPr>
+                <w:color w:val="FF0000"/>
                 <w:sz w:val="28"/>
                 <w:szCs w:val="28"/>
               </w:rPr>
             </w:pPr>
             <w:r>
               <w:rPr>
-                <w:color w:val="ff0000"/>
-                <w:sz w:val="28"/>
-                <w:szCs w:val="28"/>
-                <w:rtl w:val="0"/>
-              </w:rPr>
-              <w:t xml:space="preserve">Dòng sự kiện phụ:</w:t>
-            </w:r>
-          </w:p>
-          <w:p>
-            <w:pPr>
-              <w:numPr>
-                <w:ilvl w:val="0"/>
-                <w:numId w:val="3"/>
-              </w:numPr>
-              <w:spacing w:after="160" w:line="259" w:lineRule="auto"/>
-              <w:ind w:left="720" w:hanging="360"/>
-              <w:rPr>
-                <w:sz w:val="28"/>
-                <w:szCs w:val="28"/>
-              </w:rPr>
-            </w:pPr>
-            <w:r>
-              <w:rPr>
-                <w:sz w:val="28"/>
-                <w:szCs w:val="28"/>
-                <w:rtl w:val="0"/>
-              </w:rPr>
-              <w:t xml:space="preserve">Nếu người dùng bỏ trống 1 trong 2 ô hoặc cả 2 ô username, password hiển thị thông báo người cho dùng nhập lại.</w:t>
-            </w:r>
-          </w:p>
-          <w:p>
-            <w:pPr>
-              <w:numPr>
-                <w:ilvl w:val="0"/>
-                <w:numId w:val="3"/>
-              </w:numPr>
-              <w:spacing w:after="160" w:line="259" w:lineRule="auto"/>
-              <w:ind w:left="720" w:hanging="360"/>
-              <w:rPr>
-                <w:sz w:val="28"/>
-                <w:szCs w:val="28"/>
-              </w:rPr>
-            </w:pPr>
-            <w:r>
-              <w:rPr>
-                <w:sz w:val="28"/>
-                <w:szCs w:val="28"/>
-                <w:rtl w:val="0"/>
-              </w:rPr>
-              <w:t xml:space="preserve">Nếu hệ thống kiểm tra tên người dùng không tồn tại thì hiển thị thông báo nhập lại. </w:t>
-            </w:r>
-          </w:p>
-          <w:p>
-            <w:pPr>
-              <w:numPr>
-                <w:ilvl w:val="0"/>
-                <w:numId w:val="3"/>
-              </w:numPr>
-              <w:spacing w:after="160" w:line="259" w:lineRule="auto"/>
-              <w:ind w:left="720" w:hanging="360"/>
-              <w:rPr>
-                <w:sz w:val="28"/>
-                <w:szCs w:val="28"/>
-              </w:rPr>
-            </w:pPr>
-            <w:r>
-              <w:rPr>
-                <w:sz w:val="28"/>
-                <w:szCs w:val="28"/>
-                <w:rtl w:val="0"/>
-              </w:rPr>
-              <w:t xml:space="preserve">Nếu password sai thì hiển thị thông báo đã sai password và nhập lại.</w:t>
-            </w:r>
-            <w:r>
-              <w:rPr>
-                <w:rtl w:val="0"/>
-              </w:rPr>
-            </w:r>
-          </w:p>
-        </w:tc>
-      </w:tr>
-      <w:tr>
-        <w:tc>
-          <w:tcPr/>
-          <w:p>
-            <w:pPr>
-              <w:rPr>
-                <w:color w:val="ff0000"/>
-                <w:sz w:val="28"/>
-                <w:szCs w:val="28"/>
-              </w:rPr>
-            </w:pPr>
-            <w:r>
-              <w:rPr>
-                <w:color w:val="ff0000"/>
-                <w:sz w:val="28"/>
-                <w:szCs w:val="28"/>
-                <w:rtl w:val="0"/>
-              </w:rPr>
-              <w:t xml:space="preserve">Hậu điều kiện:</w:t>
+                <w:color w:val="FF0000"/>
+                <w:sz w:val="28"/>
+                <w:szCs w:val="28"/>
+                <w:rtl w:val="0"/>
+              </w:rPr>
+              <w:t>Hậu điều kiện:</w:t>
             </w:r>
           </w:p>
           <w:p>
             <w:pPr>
               <w:keepNext w:val="0"/>
               <w:keepLines w:val="0"/>
-              <w:widowControl w:val="1"/>
+              <w:widowControl/>
               <w:numPr>
                 <w:ilvl w:val="0"/>
-                <w:numId w:val="1"/>
+                <w:numId w:val="3"/>
               </w:numPr>
               <w:pBdr>
-                <w:top w:space="0" w:sz="0" w:val="nil"/>
-                <w:left w:space="0" w:sz="0" w:val="nil"/>
-                <w:bottom w:space="0" w:sz="0" w:val="nil"/>
-                <w:right w:space="0" w:sz="0" w:val="nil"/>
-                <w:between w:space="0" w:sz="0" w:val="nil"/>
+                <w:top w:val="none" w:color="auto" w:sz="0" w:space="0"/>
+                <w:left w:val="none" w:color="auto" w:sz="0" w:space="0"/>
+                <w:bottom w:val="none" w:color="auto" w:sz="0" w:space="0"/>
+                <w:right w:val="none" w:color="auto" w:sz="0" w:space="0"/>
+                <w:between w:val="none" w:color="auto" w:sz="0" w:space="0"/>
               </w:pBdr>
-              <w:shd w:fill="auto" w:val="clear"/>
-              <w:spacing w:after="160" w:before="0" w:line="259" w:lineRule="auto"/>
+              <w:shd w:val="clear" w:fill="auto"/>
+              <w:spacing w:before="0" w:after="160" w:line="259" w:lineRule="auto"/>
               <w:ind w:left="720" w:right="0" w:hanging="360"/>
               <w:jc w:val="left"/>
               <w:rPr>
-                <w:rFonts w:ascii="Calibri" w:cs="Calibri" w:eastAsia="Calibri" w:hAnsi="Calibri"/>
+                <w:rFonts w:ascii="Calibri" w:hAnsi="Calibri" w:eastAsia="Calibri" w:cs="Calibri"/>
                 <w:b w:val="0"/>
                 <w:i w:val="0"/>
                 <w:smallCaps w:val="0"/>
@@ -440,13 +580,13 @@
                 <w:sz w:val="28"/>
                 <w:szCs w:val="28"/>
                 <w:u w:val="none"/>
-                <w:shd w:fill="auto" w:val="clear"/>
+                <w:shd w:val="clear" w:fill="auto"/>
                 <w:vertAlign w:val="baseline"/>
               </w:rPr>
             </w:pPr>
             <w:r>
               <w:rPr>
-                <w:rFonts w:ascii="Calibri" w:cs="Calibri" w:eastAsia="Calibri" w:hAnsi="Calibri"/>
+                <w:rFonts w:ascii="Calibri" w:hAnsi="Calibri" w:eastAsia="Calibri" w:cs="Calibri"/>
                 <w:b w:val="0"/>
                 <w:i w:val="0"/>
                 <w:smallCaps w:val="0"/>
@@ -455,11 +595,11 @@
                 <w:sz w:val="28"/>
                 <w:szCs w:val="28"/>
                 <w:u w:val="none"/>
-                <w:shd w:fill="auto" w:val="clear"/>
+                <w:shd w:val="clear" w:fill="auto"/>
                 <w:vertAlign w:val="baseline"/>
                 <w:rtl w:val="0"/>
               </w:rPr>
-              <w:t xml:space="preserve">Hệ thống ở trạng thái sẵn sàng tiếp nhận yêu cầu mới</w:t>
+              <w:t>Hệ thống ở trạng thái sẵn sàng tiếp nhận yêu cầu mới</w:t>
             </w:r>
           </w:p>
         </w:tc>
@@ -473,11 +613,6 @@
           <w:szCs w:val="28"/>
         </w:rPr>
       </w:pPr>
-      <w:r>
-        <w:rPr>
-          <w:rtl w:val="0"/>
-        </w:rPr>
-      </w:r>
     </w:p>
     <w:p>
       <w:pPr>
@@ -486,25 +621,74 @@
           <w:szCs w:val="28"/>
         </w:rPr>
       </w:pPr>
-      <w:r>
-        <w:rPr>
-          <w:rtl w:val="0"/>
-        </w:rPr>
-      </w:r>
     </w:p>
     <w:sectPr>
-      <w:pgSz w:h="15840" w:w="12240" w:orient="portrait"/>
-      <w:pgMar w:bottom="1440" w:top="1440" w:left="1440" w:right="1440" w:header="720" w:footer="720"/>
+      <w:pgSz w:w="12240" w:h="15840"/>
+      <w:pgMar w:top="1440" w:right="1440" w:bottom="1440" w:left="1440" w:header="720" w:footer="720" w:gutter="0"/>
       <w:pgNumType w:start="1"/>
+      <w:cols w:space="720" w:num="1"/>
     </w:sectPr>
   </w:body>
 </w:document>
 </file>
 
+<file path=word/endnotes.xml><?xml version="1.0" encoding="utf-8"?>
+<w:endnotes xmlns:wpc="http://schemas.microsoft.com/office/word/2010/wordprocessingCanvas" xmlns:mc="http://schemas.openxmlformats.org/markup-compatibility/2006" xmlns:o="urn:schemas-microsoft-com:office:office" xmlns:r="http://schemas.openxmlformats.org/officeDocument/2006/relationships" xmlns:m="http://schemas.openxmlformats.org/officeDocument/2006/math" xmlns:v="urn:schemas-microsoft-com:vml" xmlns:wp14="http://schemas.microsoft.com/office/word/2010/wordprocessingDrawing" xmlns:wp="http://schemas.openxmlformats.org/drawingml/2006/wordprocessingDrawing" xmlns:w="http://schemas.openxmlformats.org/wordprocessingml/2006/main" xmlns:w14="http://schemas.microsoft.com/office/word/2010/wordml" xmlns:w15="http://schemas.microsoft.com/office/word/2012/wordml" xmlns:w10="urn:schemas-microsoft-com:office:word" xmlns:wpg="http://schemas.microsoft.com/office/word/2010/wordprocessingGroup" xmlns:wpi="http://schemas.microsoft.com/office/word/2010/wordprocessingInk" xmlns:wne="http://schemas.microsoft.com/office/word/2006/wordml" xmlns:wps="http://schemas.microsoft.com/office/word/2010/wordprocessingShape" xmlns:wpsCustomData="http://www.wps.cn/officeDocument/2013/wpsCustomData" mc:Ignorable="w14 w15 wp14">
+  <w:endnote w:type="separator" w:id="0">
+    <w:p>
+      <w:pPr>
+        <w:spacing w:line="240" w:lineRule="auto"/>
+      </w:pPr>
+      <w:r>
+        <w:separator/>
+      </w:r>
+    </w:p>
+  </w:endnote>
+  <w:endnote w:type="continuationSeparator" w:id="1">
+    <w:p>
+      <w:pPr>
+        <w:spacing w:line="240" w:lineRule="auto"/>
+      </w:pPr>
+      <w:r>
+        <w:continuationSeparator/>
+      </w:r>
+    </w:p>
+  </w:endnote>
+</w:endnotes>
+</file>
+
+<file path=word/footnotes.xml><?xml version="1.0" encoding="utf-8"?>
+<w:footnotes xmlns:wpc="http://schemas.microsoft.com/office/word/2010/wordprocessingCanvas" xmlns:mc="http://schemas.openxmlformats.org/markup-compatibility/2006" xmlns:o="urn:schemas-microsoft-com:office:office" xmlns:r="http://schemas.openxmlformats.org/officeDocument/2006/relationships" xmlns:m="http://schemas.openxmlformats.org/officeDocument/2006/math" xmlns:v="urn:schemas-microsoft-com:vml" xmlns:wp14="http://schemas.microsoft.com/office/word/2010/wordprocessingDrawing" xmlns:wp="http://schemas.openxmlformats.org/drawingml/2006/wordprocessingDrawing" xmlns:w="http://schemas.openxmlformats.org/wordprocessingml/2006/main" xmlns:w14="http://schemas.microsoft.com/office/word/2010/wordml" xmlns:w15="http://schemas.microsoft.com/office/word/2012/wordml" xmlns:w10="urn:schemas-microsoft-com:office:word" xmlns:wpg="http://schemas.microsoft.com/office/word/2010/wordprocessingGroup" xmlns:wpi="http://schemas.microsoft.com/office/word/2010/wordprocessingInk" xmlns:wne="http://schemas.microsoft.com/office/word/2006/wordml" xmlns:wps="http://schemas.microsoft.com/office/word/2010/wordprocessingShape" xmlns:wpsCustomData="http://www.wps.cn/officeDocument/2013/wpsCustomData" mc:Ignorable="w14 w15 wp14">
+  <w:footnote w:type="separator" w:id="0">
+    <w:p>
+      <w:pPr>
+        <w:spacing w:line="240" w:lineRule="auto"/>
+      </w:pPr>
+      <w:r>
+        <w:separator/>
+      </w:r>
+    </w:p>
+  </w:footnote>
+  <w:footnote w:type="continuationSeparator" w:id="1">
+    <w:p>
+      <w:pPr>
+        <w:spacing w:line="240" w:lineRule="auto"/>
+      </w:pPr>
+      <w:r>
+        <w:continuationSeparator/>
+      </w:r>
+    </w:p>
+  </w:footnote>
+</w:footnotes>
+</file>
+
 <file path=word/numbering.xml><?xml version="1.0" encoding="utf-8"?>
-<w:numbering xmlns:mc="http://schemas.openxmlformats.org/markup-compatibility/2006" xmlns:o="urn:schemas-microsoft-com:office:office" xmlns:r="http://schemas.openxmlformats.org/officeDocument/2006/relationships" xmlns:m="http://schemas.openxmlformats.org/officeDocument/2006/math" xmlns:v="urn:schemas-microsoft-com:vml" xmlns:wp="http://schemas.openxmlformats.org/drawingml/2006/wordprocessingDrawing" xmlns:w10="urn:schemas-microsoft-com:office:word" xmlns:w="http://schemas.openxmlformats.org/wordprocessingml/2006/main" xmlns:wne="http://schemas.microsoft.com/office/word/2006/wordml" xmlns:sl="http://schemas.openxmlformats.org/schemaLibrary/2006/main" xmlns:a="http://schemas.openxmlformats.org/drawingml/2006/main" xmlns:pic="http://schemas.openxmlformats.org/drawingml/2006/picture" xmlns:c="http://schemas.openxmlformats.org/drawingml/2006/chart" xmlns:lc="http://schemas.openxmlformats.org/drawingml/2006/lockedCanvas" xmlns:dgm="http://schemas.openxmlformats.org/drawingml/2006/diagram" xmlns:wps="http://schemas.microsoft.com/office/word/2010/wordprocessingShape" xmlns:wpg="http://schemas.microsoft.com/office/word/2010/wordprocessingGroup" xmlns:w14="http://schemas.microsoft.com/office/word/2010/wordml" xmlns:w15="http://schemas.microsoft.com/office/word/2012/wordml">
-  <w:abstractNum w:abstractNumId="1">
-    <w:lvl w:ilvl="0">
+<w:numbering xmlns:wpc="http://schemas.microsoft.com/office/word/2010/wordprocessingCanvas" xmlns:mc="http://schemas.openxmlformats.org/markup-compatibility/2006" xmlns:o="urn:schemas-microsoft-com:office:office" xmlns:r="http://schemas.openxmlformats.org/officeDocument/2006/relationships" xmlns:m="http://schemas.openxmlformats.org/officeDocument/2006/math" xmlns:v="urn:schemas-microsoft-com:vml" xmlns:wp14="http://schemas.microsoft.com/office/word/2010/wordprocessingDrawing" xmlns:wp="http://schemas.openxmlformats.org/drawingml/2006/wordprocessingDrawing" xmlns:w10="urn:schemas-microsoft-com:office:word" xmlns:w="http://schemas.openxmlformats.org/wordprocessingml/2006/main" xmlns:w14="http://schemas.microsoft.com/office/word/2010/wordml" xmlns:wpg="http://schemas.microsoft.com/office/word/2010/wordprocessingGroup" xmlns:wpi="http://schemas.microsoft.com/office/word/2010/wordprocessingInk" xmlns:wne="http://schemas.microsoft.com/office/word/2006/wordml" xmlns:wps="http://schemas.microsoft.com/office/word/2010/wordprocessingShape" xmlns:wpsCustomData="http://www.wps.cn/officeDocument/2013/wpsCustomData" mc:Ignorable="w14 wp14">
+  <w:abstractNum w:abstractNumId="0">
+    <w:nsid w:val="9BB9BA93"/>
+    <w:multiLevelType w:val="multilevel"/>
+    <w:tmpl w:val="9BB9BA93"/>
+    <w:lvl w:ilvl="0" w:tentative="0">
       <w:start w:val="1"/>
       <w:numFmt w:val="decimal"/>
       <w:lvlText w:val="%1."/>
@@ -512,9 +696,8 @@
       <w:pPr>
         <w:ind w:left="720" w:hanging="360"/>
       </w:pPr>
-      <w:rPr/>
-    </w:lvl>
-    <w:lvl w:ilvl="1">
+    </w:lvl>
+    <w:lvl w:ilvl="1" w:tentative="0">
       <w:start w:val="1"/>
       <w:numFmt w:val="lowerLetter"/>
       <w:lvlText w:val="%2."/>
@@ -522,9 +705,8 @@
       <w:pPr>
         <w:ind w:left="1440" w:hanging="360"/>
       </w:pPr>
-      <w:rPr/>
-    </w:lvl>
-    <w:lvl w:ilvl="2">
+    </w:lvl>
+    <w:lvl w:ilvl="2" w:tentative="0">
       <w:start w:val="1"/>
       <w:numFmt w:val="lowerRoman"/>
       <w:lvlText w:val="%3."/>
@@ -532,9 +714,8 @@
       <w:pPr>
         <w:ind w:left="2160" w:hanging="180"/>
       </w:pPr>
-      <w:rPr/>
-    </w:lvl>
-    <w:lvl w:ilvl="3">
+    </w:lvl>
+    <w:lvl w:ilvl="3" w:tentative="0">
       <w:start w:val="1"/>
       <w:numFmt w:val="decimal"/>
       <w:lvlText w:val="%4."/>
@@ -542,9 +723,8 @@
       <w:pPr>
         <w:ind w:left="2880" w:hanging="360"/>
       </w:pPr>
-      <w:rPr/>
-    </w:lvl>
-    <w:lvl w:ilvl="4">
+    </w:lvl>
+    <w:lvl w:ilvl="4" w:tentative="0">
       <w:start w:val="1"/>
       <w:numFmt w:val="lowerLetter"/>
       <w:lvlText w:val="%5."/>
@@ -552,9 +732,8 @@
       <w:pPr>
         <w:ind w:left="3600" w:hanging="360"/>
       </w:pPr>
-      <w:rPr/>
-    </w:lvl>
-    <w:lvl w:ilvl="5">
+    </w:lvl>
+    <w:lvl w:ilvl="5" w:tentative="0">
       <w:start w:val="1"/>
       <w:numFmt w:val="lowerRoman"/>
       <w:lvlText w:val="%6."/>
@@ -562,9 +741,8 @@
       <w:pPr>
         <w:ind w:left="4320" w:hanging="180"/>
       </w:pPr>
-      <w:rPr/>
-    </w:lvl>
-    <w:lvl w:ilvl="6">
+    </w:lvl>
+    <w:lvl w:ilvl="6" w:tentative="0">
       <w:start w:val="1"/>
       <w:numFmt w:val="decimal"/>
       <w:lvlText w:val="%7."/>
@@ -572,9 +750,8 @@
       <w:pPr>
         <w:ind w:left="5040" w:hanging="360"/>
       </w:pPr>
-      <w:rPr/>
-    </w:lvl>
-    <w:lvl w:ilvl="7">
+    </w:lvl>
+    <w:lvl w:ilvl="7" w:tentative="0">
       <w:start w:val="1"/>
       <w:numFmt w:val="lowerLetter"/>
       <w:lvlText w:val="%8."/>
@@ -582,9 +759,8 @@
       <w:pPr>
         <w:ind w:left="5760" w:hanging="360"/>
       </w:pPr>
-      <w:rPr/>
-    </w:lvl>
-    <w:lvl w:ilvl="8">
+    </w:lvl>
+    <w:lvl w:ilvl="8" w:tentative="0">
       <w:start w:val="1"/>
       <w:numFmt w:val="lowerRoman"/>
       <w:lvlText w:val="%9."/>
@@ -592,11 +768,13 @@
       <w:pPr>
         <w:ind w:left="6480" w:hanging="180"/>
       </w:pPr>
-      <w:rPr/>
     </w:lvl>
   </w:abstractNum>
-  <w:abstractNum w:abstractNumId="2">
-    <w:lvl w:ilvl="0">
+  <w:abstractNum w:abstractNumId="1">
+    <w:nsid w:val="EF7F1B16"/>
+    <w:multiLevelType w:val="multilevel"/>
+    <w:tmpl w:val="EF7F1B16"/>
+    <w:lvl w:ilvl="0" w:tentative="0">
       <w:start w:val="1"/>
       <w:numFmt w:val="decimal"/>
       <w:lvlText w:val="%1."/>
@@ -604,9 +782,8 @@
       <w:pPr>
         <w:ind w:left="720" w:hanging="360"/>
       </w:pPr>
-      <w:rPr/>
-    </w:lvl>
-    <w:lvl w:ilvl="1">
+    </w:lvl>
+    <w:lvl w:ilvl="1" w:tentative="0">
       <w:start w:val="1"/>
       <w:numFmt w:val="lowerLetter"/>
       <w:lvlText w:val="%2."/>
@@ -614,9 +791,8 @@
       <w:pPr>
         <w:ind w:left="1440" w:hanging="360"/>
       </w:pPr>
-      <w:rPr/>
-    </w:lvl>
-    <w:lvl w:ilvl="2">
+    </w:lvl>
+    <w:lvl w:ilvl="2" w:tentative="0">
       <w:start w:val="1"/>
       <w:numFmt w:val="lowerRoman"/>
       <w:lvlText w:val="%3."/>
@@ -624,9 +800,8 @@
       <w:pPr>
         <w:ind w:left="2160" w:hanging="180"/>
       </w:pPr>
-      <w:rPr/>
-    </w:lvl>
-    <w:lvl w:ilvl="3">
+    </w:lvl>
+    <w:lvl w:ilvl="3" w:tentative="0">
       <w:start w:val="1"/>
       <w:numFmt w:val="decimal"/>
       <w:lvlText w:val="%4."/>
@@ -634,9 +809,8 @@
       <w:pPr>
         <w:ind w:left="2880" w:hanging="360"/>
       </w:pPr>
-      <w:rPr/>
-    </w:lvl>
-    <w:lvl w:ilvl="4">
+    </w:lvl>
+    <w:lvl w:ilvl="4" w:tentative="0">
       <w:start w:val="1"/>
       <w:numFmt w:val="lowerLetter"/>
       <w:lvlText w:val="%5."/>
@@ -644,9 +818,8 @@
       <w:pPr>
         <w:ind w:left="3600" w:hanging="360"/>
       </w:pPr>
-      <w:rPr/>
-    </w:lvl>
-    <w:lvl w:ilvl="5">
+    </w:lvl>
+    <w:lvl w:ilvl="5" w:tentative="0">
       <w:start w:val="1"/>
       <w:numFmt w:val="lowerRoman"/>
       <w:lvlText w:val="%6."/>
@@ -654,9 +827,8 @@
       <w:pPr>
         <w:ind w:left="4320" w:hanging="180"/>
       </w:pPr>
-      <w:rPr/>
-    </w:lvl>
-    <w:lvl w:ilvl="6">
+    </w:lvl>
+    <w:lvl w:ilvl="6" w:tentative="0">
       <w:start w:val="1"/>
       <w:numFmt w:val="decimal"/>
       <w:lvlText w:val="%7."/>
@@ -664,9 +836,8 @@
       <w:pPr>
         <w:ind w:left="5040" w:hanging="360"/>
       </w:pPr>
-      <w:rPr/>
-    </w:lvl>
-    <w:lvl w:ilvl="7">
+    </w:lvl>
+    <w:lvl w:ilvl="7" w:tentative="0">
       <w:start w:val="1"/>
       <w:numFmt w:val="lowerLetter"/>
       <w:lvlText w:val="%8."/>
@@ -674,9 +845,8 @@
       <w:pPr>
         <w:ind w:left="5760" w:hanging="360"/>
       </w:pPr>
-      <w:rPr/>
-    </w:lvl>
-    <w:lvl w:ilvl="8">
+    </w:lvl>
+    <w:lvl w:ilvl="8" w:tentative="0">
       <w:start w:val="1"/>
       <w:numFmt w:val="lowerRoman"/>
       <w:lvlText w:val="%9."/>
@@ -684,11 +854,13 @@
       <w:pPr>
         <w:ind w:left="6480" w:hanging="180"/>
       </w:pPr>
-      <w:rPr/>
     </w:lvl>
   </w:abstractNum>
-  <w:abstractNum w:abstractNumId="3">
-    <w:lvl w:ilvl="0">
+  <w:abstractNum w:abstractNumId="2">
+    <w:nsid w:val="FFEED265"/>
+    <w:multiLevelType w:val="multilevel"/>
+    <w:tmpl w:val="FFEED265"/>
+    <w:lvl w:ilvl="0" w:tentative="0">
       <w:start w:val="1"/>
       <w:numFmt w:val="decimal"/>
       <w:lvlText w:val="%1."/>
@@ -696,9 +868,8 @@
       <w:pPr>
         <w:ind w:left="720" w:hanging="360"/>
       </w:pPr>
-      <w:rPr/>
-    </w:lvl>
-    <w:lvl w:ilvl="1">
+    </w:lvl>
+    <w:lvl w:ilvl="1" w:tentative="0">
       <w:start w:val="1"/>
       <w:numFmt w:val="lowerLetter"/>
       <w:lvlText w:val="%2."/>
@@ -706,9 +877,8 @@
       <w:pPr>
         <w:ind w:left="1440" w:hanging="360"/>
       </w:pPr>
-      <w:rPr/>
-    </w:lvl>
-    <w:lvl w:ilvl="2">
+    </w:lvl>
+    <w:lvl w:ilvl="2" w:tentative="0">
       <w:start w:val="1"/>
       <w:numFmt w:val="lowerRoman"/>
       <w:lvlText w:val="%3."/>
@@ -716,9 +886,8 @@
       <w:pPr>
         <w:ind w:left="2160" w:hanging="180"/>
       </w:pPr>
-      <w:rPr/>
-    </w:lvl>
-    <w:lvl w:ilvl="3">
+    </w:lvl>
+    <w:lvl w:ilvl="3" w:tentative="0">
       <w:start w:val="1"/>
       <w:numFmt w:val="decimal"/>
       <w:lvlText w:val="%4."/>
@@ -726,9 +895,8 @@
       <w:pPr>
         <w:ind w:left="2880" w:hanging="360"/>
       </w:pPr>
-      <w:rPr/>
-    </w:lvl>
-    <w:lvl w:ilvl="4">
+    </w:lvl>
+    <w:lvl w:ilvl="4" w:tentative="0">
       <w:start w:val="1"/>
       <w:numFmt w:val="lowerLetter"/>
       <w:lvlText w:val="%5."/>
@@ -736,9 +904,8 @@
       <w:pPr>
         <w:ind w:left="3600" w:hanging="360"/>
       </w:pPr>
-      <w:rPr/>
-    </w:lvl>
-    <w:lvl w:ilvl="5">
+    </w:lvl>
+    <w:lvl w:ilvl="5" w:tentative="0">
       <w:start w:val="1"/>
       <w:numFmt w:val="lowerRoman"/>
       <w:lvlText w:val="%6."/>
@@ -746,9 +913,8 @@
       <w:pPr>
         <w:ind w:left="4320" w:hanging="180"/>
       </w:pPr>
-      <w:rPr/>
-    </w:lvl>
-    <w:lvl w:ilvl="6">
+    </w:lvl>
+    <w:lvl w:ilvl="6" w:tentative="0">
       <w:start w:val="1"/>
       <w:numFmt w:val="decimal"/>
       <w:lvlText w:val="%7."/>
@@ -756,9 +922,8 @@
       <w:pPr>
         <w:ind w:left="5040" w:hanging="360"/>
       </w:pPr>
-      <w:rPr/>
-    </w:lvl>
-    <w:lvl w:ilvl="7">
+    </w:lvl>
+    <w:lvl w:ilvl="7" w:tentative="0">
       <w:start w:val="1"/>
       <w:numFmt w:val="lowerLetter"/>
       <w:lvlText w:val="%8."/>
@@ -766,9 +931,8 @@
       <w:pPr>
         <w:ind w:left="5760" w:hanging="360"/>
       </w:pPr>
-      <w:rPr/>
-    </w:lvl>
-    <w:lvl w:ilvl="8">
+    </w:lvl>
+    <w:lvl w:ilvl="8" w:tentative="0">
       <w:start w:val="1"/>
       <w:numFmt w:val="lowerRoman"/>
       <w:lvlText w:val="%9."/>
@@ -776,179 +940,468 @@
       <w:pPr>
         <w:ind w:left="6480" w:hanging="180"/>
       </w:pPr>
-      <w:rPr/>
     </w:lvl>
   </w:abstractNum>
   <w:num w:numId="1">
     <w:abstractNumId w:val="1"/>
   </w:num>
   <w:num w:numId="2">
-    <w:abstractNumId w:val="2"/>
+    <w:abstractNumId w:val="0"/>
   </w:num>
   <w:num w:numId="3">
-    <w:abstractNumId w:val="3"/>
+    <w:abstractNumId w:val="2"/>
   </w:num>
 </w:numbering>
 </file>
 
 <file path=word/styles.xml><?xml version="1.0" encoding="utf-8"?>
-<w:styles xmlns:mc="http://schemas.openxmlformats.org/markup-compatibility/2006" xmlns:o="urn:schemas-microsoft-com:office:office" xmlns:r="http://schemas.openxmlformats.org/officeDocument/2006/relationships" xmlns:m="http://schemas.openxmlformats.org/officeDocument/2006/math" xmlns:v="urn:schemas-microsoft-com:vml" xmlns:wp="http://schemas.openxmlformats.org/drawingml/2006/wordprocessingDrawing" xmlns:w10="urn:schemas-microsoft-com:office:word" xmlns:w="http://schemas.openxmlformats.org/wordprocessingml/2006/main" xmlns:wne="http://schemas.microsoft.com/office/word/2006/wordml" xmlns:sl="http://schemas.openxmlformats.org/schemaLibrary/2006/main" xmlns:a="http://schemas.openxmlformats.org/drawingml/2006/main" xmlns:pic="http://schemas.openxmlformats.org/drawingml/2006/picture" xmlns:c="http://schemas.openxmlformats.org/drawingml/2006/chart" xmlns:lc="http://schemas.openxmlformats.org/drawingml/2006/lockedCanvas" xmlns:dgm="http://schemas.openxmlformats.org/drawingml/2006/diagram" xmlns:wps="http://schemas.microsoft.com/office/word/2010/wordprocessingShape" xmlns:wpg="http://schemas.microsoft.com/office/word/2010/wordprocessingGroup" xmlns:w14="http://schemas.microsoft.com/office/word/2010/wordml" xmlns:w15="http://schemas.microsoft.com/office/word/2012/wordml">
+<w:styles xmlns:mc="http://schemas.openxmlformats.org/markup-compatibility/2006" xmlns:o="urn:schemas-microsoft-com:office:office" xmlns:r="http://schemas.openxmlformats.org/officeDocument/2006/relationships" xmlns:m="http://schemas.openxmlformats.org/officeDocument/2006/math" xmlns:v="urn:schemas-microsoft-com:vml" xmlns:w="http://schemas.openxmlformats.org/wordprocessingml/2006/main" xmlns:w14="http://schemas.microsoft.com/office/word/2010/wordml" xmlns:w10="urn:schemas-microsoft-com:office:word" xmlns:sl="http://schemas.openxmlformats.org/schemaLibrary/2006/main" xmlns:wpsCustomData="http://www.wps.cn/officeDocument/2013/wpsCustomData" mc:Ignorable="w14">
   <w:docDefaults>
     <w:rPrDefault>
       <w:rPr>
-        <w:rFonts w:ascii="Calibri" w:cs="Calibri" w:eastAsia="Calibri" w:hAnsi="Calibri"/>
-        <w:sz w:val="22"/>
-        <w:szCs w:val="22"/>
-        <w:lang w:val="en-US"/>
+        <w:rFonts w:ascii="Calibri" w:hAnsi="Calibri" w:eastAsia="Calibri" w:cs="Calibri"/>
       </w:rPr>
     </w:rPrDefault>
-    <w:pPrDefault>
-      <w:pPr>
-        <w:spacing w:after="160" w:line="259" w:lineRule="auto"/>
-      </w:pPr>
-    </w:pPrDefault>
   </w:docDefaults>
-  <w:style w:type="paragraph" w:styleId="Normal" w:default="1">
-    <w:name w:val="normal"/>
-  </w:style>
-  <w:style w:type="table" w:styleId="TableNormal" w:default="1">
-    <w:name w:val="Table Normal"/>
-  </w:style>
-  <w:style w:type="paragraph" w:styleId="Heading1">
-    <w:name w:val="heading 1"/>
-    <w:basedOn w:val="Normal"/>
-    <w:next w:val="Normal"/>
+  <w:latentStyles w:count="260" w:defQFormat="0" w:defUnhideWhenUsed="1" w:defSemiHidden="1" w:defUIPriority="99" w:defLockedState="0">
+    <w:lsdException w:qFormat="1" w:unhideWhenUsed="0" w:uiPriority="0" w:semiHidden="0" w:name="Normal"/>
+    <w:lsdException w:qFormat="1" w:unhideWhenUsed="0" w:uiPriority="0" w:semiHidden="0" w:name="heading 1"/>
+    <w:lsdException w:qFormat="1" w:unhideWhenUsed="0" w:uiPriority="0" w:semiHidden="0" w:name="heading 2"/>
+    <w:lsdException w:qFormat="1" w:unhideWhenUsed="0" w:uiPriority="0" w:semiHidden="0" w:name="heading 3"/>
+    <w:lsdException w:qFormat="1" w:unhideWhenUsed="0" w:uiPriority="0" w:semiHidden="0" w:name="heading 4"/>
+    <w:lsdException w:qFormat="1" w:unhideWhenUsed="0" w:uiPriority="0" w:semiHidden="0" w:name="heading 5"/>
+    <w:lsdException w:qFormat="1" w:unhideWhenUsed="0" w:uiPriority="0" w:semiHidden="0" w:name="heading 6"/>
+    <w:lsdException w:qFormat="1" w:uiPriority="0" w:name="heading 7"/>
+    <w:lsdException w:qFormat="1" w:uiPriority="0" w:name="heading 8"/>
+    <w:lsdException w:qFormat="1" w:uiPriority="0" w:name="heading 9"/>
+    <w:lsdException w:unhideWhenUsed="0" w:uiPriority="0" w:semiHidden="0" w:name="index 1"/>
+    <w:lsdException w:unhideWhenUsed="0" w:uiPriority="0" w:semiHidden="0" w:name="index 2"/>
+    <w:lsdException w:unhideWhenUsed="0" w:uiPriority="0" w:semiHidden="0" w:name="index 3"/>
+    <w:lsdException w:unhideWhenUsed="0" w:uiPriority="0" w:semiHidden="0" w:name="index 4"/>
+    <w:lsdException w:unhideWhenUsed="0" w:uiPriority="0" w:semiHidden="0" w:name="index 5"/>
+    <w:lsdException w:unhideWhenUsed="0" w:uiPriority="0" w:semiHidden="0" w:name="index 6"/>
+    <w:lsdException w:unhideWhenUsed="0" w:uiPriority="0" w:semiHidden="0" w:name="index 7"/>
+    <w:lsdException w:unhideWhenUsed="0" w:uiPriority="0" w:semiHidden="0" w:name="index 8"/>
+    <w:lsdException w:unhideWhenUsed="0" w:uiPriority="0" w:semiHidden="0" w:name="index 9"/>
+    <w:lsdException w:unhideWhenUsed="0" w:uiPriority="0" w:semiHidden="0" w:name="toc 1"/>
+    <w:lsdException w:unhideWhenUsed="0" w:uiPriority="0" w:semiHidden="0" w:name="toc 2"/>
+    <w:lsdException w:unhideWhenUsed="0" w:uiPriority="0" w:semiHidden="0" w:name="toc 3"/>
+    <w:lsdException w:unhideWhenUsed="0" w:uiPriority="0" w:semiHidden="0" w:name="toc 4"/>
+    <w:lsdException w:unhideWhenUsed="0" w:uiPriority="0" w:semiHidden="0" w:name="toc 5"/>
+    <w:lsdException w:unhideWhenUsed="0" w:uiPriority="0" w:semiHidden="0" w:name="toc 6"/>
+    <w:lsdException w:unhideWhenUsed="0" w:uiPriority="0" w:semiHidden="0" w:name="toc 7"/>
+    <w:lsdException w:unhideWhenUsed="0" w:uiPriority="0" w:semiHidden="0" w:name="toc 8"/>
+    <w:lsdException w:unhideWhenUsed="0" w:uiPriority="0" w:semiHidden="0" w:name="toc 9"/>
+    <w:lsdException w:unhideWhenUsed="0" w:uiPriority="0" w:semiHidden="0" w:name="Normal Indent"/>
+    <w:lsdException w:unhideWhenUsed="0" w:uiPriority="0" w:semiHidden="0" w:name="footnote text"/>
+    <w:lsdException w:unhideWhenUsed="0" w:uiPriority="0" w:semiHidden="0" w:name="annotation text"/>
+    <w:lsdException w:unhideWhenUsed="0" w:uiPriority="0" w:semiHidden="0" w:name="header"/>
+    <w:lsdException w:unhideWhenUsed="0" w:uiPriority="0" w:semiHidden="0" w:name="footer"/>
+    <w:lsdException w:unhideWhenUsed="0" w:uiPriority="0" w:semiHidden="0" w:name="index heading"/>
+    <w:lsdException w:qFormat="1" w:uiPriority="0" w:name="caption"/>
+    <w:lsdException w:unhideWhenUsed="0" w:uiPriority="0" w:semiHidden="0" w:name="table of figures"/>
+    <w:lsdException w:unhideWhenUsed="0" w:uiPriority="0" w:semiHidden="0" w:name="envelope address"/>
+    <w:lsdException w:unhideWhenUsed="0" w:uiPriority="0" w:semiHidden="0" w:name="envelope return"/>
+    <w:lsdException w:unhideWhenUsed="0" w:uiPriority="0" w:semiHidden="0" w:name="footnote reference"/>
+    <w:lsdException w:unhideWhenUsed="0" w:uiPriority="0" w:semiHidden="0" w:name="annotation reference"/>
+    <w:lsdException w:unhideWhenUsed="0" w:uiPriority="0" w:semiHidden="0" w:name="line number"/>
+    <w:lsdException w:unhideWhenUsed="0" w:uiPriority="0" w:semiHidden="0" w:name="page number"/>
+    <w:lsdException w:unhideWhenUsed="0" w:uiPriority="0" w:semiHidden="0" w:name="endnote reference"/>
+    <w:lsdException w:unhideWhenUsed="0" w:uiPriority="0" w:semiHidden="0" w:name="endnote text"/>
+    <w:lsdException w:unhideWhenUsed="0" w:uiPriority="0" w:semiHidden="0" w:name="table of authorities"/>
+    <w:lsdException w:unhideWhenUsed="0" w:uiPriority="0" w:semiHidden="0" w:name="macro"/>
+    <w:lsdException w:unhideWhenUsed="0" w:uiPriority="0" w:semiHidden="0" w:name="toa heading"/>
+    <w:lsdException w:unhideWhenUsed="0" w:uiPriority="0" w:semiHidden="0" w:name="List"/>
+    <w:lsdException w:unhideWhenUsed="0" w:uiPriority="0" w:semiHidden="0" w:name="List Bullet"/>
+    <w:lsdException w:unhideWhenUsed="0" w:uiPriority="0" w:semiHidden="0" w:name="List Number"/>
+    <w:lsdException w:unhideWhenUsed="0" w:uiPriority="0" w:semiHidden="0" w:name="List 2"/>
+    <w:lsdException w:unhideWhenUsed="0" w:uiPriority="0" w:semiHidden="0" w:name="List 3"/>
+    <w:lsdException w:unhideWhenUsed="0" w:uiPriority="0" w:semiHidden="0" w:name="List 4"/>
+    <w:lsdException w:unhideWhenUsed="0" w:uiPriority="0" w:semiHidden="0" w:name="List 5"/>
+    <w:lsdException w:unhideWhenUsed="0" w:uiPriority="0" w:semiHidden="0" w:name="List Bullet 2"/>
+    <w:lsdException w:unhideWhenUsed="0" w:uiPriority="0" w:semiHidden="0" w:name="List Bullet 3"/>
+    <w:lsdException w:unhideWhenUsed="0" w:uiPriority="0" w:semiHidden="0" w:name="List Bullet 4"/>
+    <w:lsdException w:unhideWhenUsed="0" w:uiPriority="0" w:semiHidden="0" w:name="List Bullet 5"/>
+    <w:lsdException w:unhideWhenUsed="0" w:uiPriority="0" w:semiHidden="0" w:name="List Number 2"/>
+    <w:lsdException w:unhideWhenUsed="0" w:uiPriority="0" w:semiHidden="0" w:name="List Number 3"/>
+    <w:lsdException w:unhideWhenUsed="0" w:uiPriority="0" w:semiHidden="0" w:name="List Number 4"/>
+    <w:lsdException w:unhideWhenUsed="0" w:uiPriority="0" w:semiHidden="0" w:name="List Number 5"/>
+    <w:lsdException w:qFormat="1" w:unhideWhenUsed="0" w:uiPriority="0" w:semiHidden="0" w:name="Title"/>
+    <w:lsdException w:unhideWhenUsed="0" w:uiPriority="0" w:semiHidden="0" w:name="Closing"/>
+    <w:lsdException w:unhideWhenUsed="0" w:uiPriority="0" w:semiHidden="0" w:name="Signature"/>
+    <w:lsdException w:unhideWhenUsed="0" w:uiPriority="0" w:name="Default Paragraph Font"/>
+    <w:lsdException w:unhideWhenUsed="0" w:uiPriority="0" w:semiHidden="0" w:name="Body Text"/>
+    <w:lsdException w:unhideWhenUsed="0" w:uiPriority="0" w:semiHidden="0" w:name="Body Text Indent"/>
+    <w:lsdException w:unhideWhenUsed="0" w:uiPriority="0" w:semiHidden="0" w:name="List Continue"/>
+    <w:lsdException w:unhideWhenUsed="0" w:uiPriority="0" w:semiHidden="0" w:name="List Continue 2"/>
+    <w:lsdException w:unhideWhenUsed="0" w:uiPriority="0" w:semiHidden="0" w:name="List Continue 3"/>
+    <w:lsdException w:unhideWhenUsed="0" w:uiPriority="0" w:semiHidden="0" w:name="List Continue 4"/>
+    <w:lsdException w:unhideWhenUsed="0" w:uiPriority="0" w:semiHidden="0" w:name="List Continue 5"/>
+    <w:lsdException w:unhideWhenUsed="0" w:uiPriority="0" w:semiHidden="0" w:name="Message Header"/>
+    <w:lsdException w:qFormat="1" w:unhideWhenUsed="0" w:uiPriority="0" w:semiHidden="0" w:name="Subtitle"/>
+    <w:lsdException w:unhideWhenUsed="0" w:uiPriority="0" w:semiHidden="0" w:name="Salutation"/>
+    <w:lsdException w:unhideWhenUsed="0" w:uiPriority="0" w:semiHidden="0" w:name="Date"/>
+    <w:lsdException w:unhideWhenUsed="0" w:uiPriority="0" w:semiHidden="0" w:name="Body Text First Indent"/>
+    <w:lsdException w:unhideWhenUsed="0" w:uiPriority="0" w:semiHidden="0" w:name="Body Text First Indent 2"/>
+    <w:lsdException w:unhideWhenUsed="0" w:uiPriority="0" w:semiHidden="0" w:name="Note Heading"/>
+    <w:lsdException w:unhideWhenUsed="0" w:uiPriority="0" w:semiHidden="0" w:name="Body Text 2"/>
+    <w:lsdException w:unhideWhenUsed="0" w:uiPriority="0" w:semiHidden="0" w:name="Body Text 3"/>
+    <w:lsdException w:unhideWhenUsed="0" w:uiPriority="0" w:semiHidden="0" w:name="Body Text Indent 2"/>
+    <w:lsdException w:unhideWhenUsed="0" w:uiPriority="0" w:semiHidden="0" w:name="Body Text Indent 3"/>
+    <w:lsdException w:unhideWhenUsed="0" w:uiPriority="0" w:semiHidden="0" w:name="Block Text"/>
+    <w:lsdException w:unhideWhenUsed="0" w:uiPriority="0" w:semiHidden="0" w:name="Hyperlink"/>
+    <w:lsdException w:unhideWhenUsed="0" w:uiPriority="0" w:semiHidden="0" w:name="FollowedHyperlink"/>
+    <w:lsdException w:qFormat="1" w:unhideWhenUsed="0" w:uiPriority="0" w:semiHidden="0" w:name="Strong"/>
+    <w:lsdException w:qFormat="1" w:unhideWhenUsed="0" w:uiPriority="0" w:semiHidden="0" w:name="Emphasis"/>
+    <w:lsdException w:unhideWhenUsed="0" w:uiPriority="0" w:semiHidden="0" w:name="Document Map"/>
+    <w:lsdException w:unhideWhenUsed="0" w:uiPriority="0" w:semiHidden="0" w:name="Plain Text"/>
+    <w:lsdException w:unhideWhenUsed="0" w:uiPriority="0" w:semiHidden="0" w:name="E-mail Signature"/>
+    <w:lsdException w:unhideWhenUsed="0" w:uiPriority="0" w:semiHidden="0" w:name="Normal (Web)"/>
+    <w:lsdException w:unhideWhenUsed="0" w:uiPriority="0" w:semiHidden="0" w:name="HTML Acronym"/>
+    <w:lsdException w:unhideWhenUsed="0" w:uiPriority="0" w:semiHidden="0" w:name="HTML Address"/>
+    <w:lsdException w:unhideWhenUsed="0" w:uiPriority="0" w:semiHidden="0" w:name="HTML Cite"/>
+    <w:lsdException w:unhideWhenUsed="0" w:uiPriority="0" w:semiHidden="0" w:name="HTML Code"/>
+    <w:lsdException w:unhideWhenUsed="0" w:uiPriority="0" w:semiHidden="0" w:name="HTML Definition"/>
+    <w:lsdException w:unhideWhenUsed="0" w:uiPriority="0" w:semiHidden="0" w:name="HTML Keyboard"/>
+    <w:lsdException w:unhideWhenUsed="0" w:uiPriority="0" w:semiHidden="0" w:name="HTML Preformatted"/>
+    <w:lsdException w:unhideWhenUsed="0" w:uiPriority="0" w:semiHidden="0" w:name="HTML Sample"/>
+    <w:lsdException w:unhideWhenUsed="0" w:uiPriority="0" w:semiHidden="0" w:name="HTML Typewriter"/>
+    <w:lsdException w:unhideWhenUsed="0" w:uiPriority="0" w:semiHidden="0" w:name="HTML Variable"/>
+    <w:lsdException w:unhideWhenUsed="0" w:uiPriority="0" w:name="Normal Table"/>
+    <w:lsdException w:unhideWhenUsed="0" w:uiPriority="0" w:semiHidden="0" w:name="annotation subject"/>
+    <w:lsdException w:unhideWhenUsed="0" w:uiPriority="0" w:semiHidden="0" w:name="Table Simple 1"/>
+    <w:lsdException w:unhideWhenUsed="0" w:uiPriority="0" w:semiHidden="0" w:name="Table Simple 2"/>
+    <w:lsdException w:unhideWhenUsed="0" w:uiPriority="0" w:semiHidden="0" w:name="Table Simple 3"/>
+    <w:lsdException w:unhideWhenUsed="0" w:uiPriority="0" w:semiHidden="0" w:name="Table Classic 1"/>
+    <w:lsdException w:unhideWhenUsed="0" w:uiPriority="0" w:semiHidden="0" w:name="Table Classic 2"/>
+    <w:lsdException w:unhideWhenUsed="0" w:uiPriority="0" w:semiHidden="0" w:name="Table Classic 3"/>
+    <w:lsdException w:unhideWhenUsed="0" w:uiPriority="0" w:semiHidden="0" w:name="Table Classic 4"/>
+    <w:lsdException w:unhideWhenUsed="0" w:uiPriority="0" w:semiHidden="0" w:name="Table Colorful 1"/>
+    <w:lsdException w:unhideWhenUsed="0" w:uiPriority="0" w:semiHidden="0" w:name="Table Colorful 2"/>
+    <w:lsdException w:unhideWhenUsed="0" w:uiPriority="0" w:semiHidden="0" w:name="Table Colorful 3"/>
+    <w:lsdException w:unhideWhenUsed="0" w:uiPriority="0" w:semiHidden="0" w:name="Table Columns 1"/>
+    <w:lsdException w:unhideWhenUsed="0" w:uiPriority="0" w:semiHidden="0" w:name="Table Columns 2"/>
+    <w:lsdException w:unhideWhenUsed="0" w:uiPriority="0" w:semiHidden="0" w:name="Table Columns 3"/>
+    <w:lsdException w:unhideWhenUsed="0" w:uiPriority="0" w:semiHidden="0" w:name="Table Columns 4"/>
+    <w:lsdException w:unhideWhenUsed="0" w:uiPriority="0" w:semiHidden="0" w:name="Table Columns 5"/>
+    <w:lsdException w:unhideWhenUsed="0" w:uiPriority="0" w:semiHidden="0" w:name="Table Grid 1"/>
+    <w:lsdException w:unhideWhenUsed="0" w:uiPriority="0" w:semiHidden="0" w:name="Table Grid 2"/>
+    <w:lsdException w:unhideWhenUsed="0" w:uiPriority="0" w:semiHidden="0" w:name="Table Grid 3"/>
+    <w:lsdException w:unhideWhenUsed="0" w:uiPriority="0" w:semiHidden="0" w:name="Table Grid 4"/>
+    <w:lsdException w:unhideWhenUsed="0" w:uiPriority="0" w:semiHidden="0" w:name="Table Grid 5"/>
+    <w:lsdException w:unhideWhenUsed="0" w:uiPriority="0" w:semiHidden="0" w:name="Table Grid 6"/>
+    <w:lsdException w:unhideWhenUsed="0" w:uiPriority="0" w:semiHidden="0" w:name="Table Grid 7"/>
+    <w:lsdException w:unhideWhenUsed="0" w:uiPriority="0" w:semiHidden="0" w:name="Table Grid 8"/>
+    <w:lsdException w:unhideWhenUsed="0" w:uiPriority="0" w:semiHidden="0" w:name="Table List 1"/>
+    <w:lsdException w:unhideWhenUsed="0" w:uiPriority="0" w:semiHidden="0" w:name="Table List 2"/>
+    <w:lsdException w:unhideWhenUsed="0" w:uiPriority="0" w:semiHidden="0" w:name="Table List 3"/>
+    <w:lsdException w:unhideWhenUsed="0" w:uiPriority="0" w:semiHidden="0" w:name="Table List 4"/>
+    <w:lsdException w:unhideWhenUsed="0" w:uiPriority="0" w:semiHidden="0" w:name="Table List 5"/>
+    <w:lsdException w:unhideWhenUsed="0" w:uiPriority="0" w:semiHidden="0" w:name="Table List 6"/>
+    <w:lsdException w:unhideWhenUsed="0" w:uiPriority="0" w:semiHidden="0" w:name="Table List 7"/>
+    <w:lsdException w:unhideWhenUsed="0" w:uiPriority="0" w:semiHidden="0" w:name="Table List 8"/>
+    <w:lsdException w:unhideWhenUsed="0" w:uiPriority="0" w:semiHidden="0" w:name="Table 3D effects 1"/>
+    <w:lsdException w:unhideWhenUsed="0" w:uiPriority="0" w:semiHidden="0" w:name="Table 3D effects 2"/>
+    <w:lsdException w:unhideWhenUsed="0" w:uiPriority="0" w:semiHidden="0" w:name="Table 3D effects 3"/>
+    <w:lsdException w:unhideWhenUsed="0" w:uiPriority="0" w:semiHidden="0" w:name="Table Contemporary"/>
+    <w:lsdException w:unhideWhenUsed="0" w:uiPriority="0" w:semiHidden="0" w:name="Table Elegant"/>
+    <w:lsdException w:unhideWhenUsed="0" w:uiPriority="0" w:semiHidden="0" w:name="Table Professional"/>
+    <w:lsdException w:unhideWhenUsed="0" w:uiPriority="0" w:semiHidden="0" w:name="Table Subtle 1"/>
+    <w:lsdException w:unhideWhenUsed="0" w:uiPriority="0" w:semiHidden="0" w:name="Table Subtle 2"/>
+    <w:lsdException w:unhideWhenUsed="0" w:uiPriority="0" w:semiHidden="0" w:name="Table Web 1"/>
+    <w:lsdException w:unhideWhenUsed="0" w:uiPriority="0" w:semiHidden="0" w:name="Table Web 2"/>
+    <w:lsdException w:unhideWhenUsed="0" w:uiPriority="0" w:semiHidden="0" w:name="Table Web 3"/>
+    <w:lsdException w:unhideWhenUsed="0" w:uiPriority="0" w:semiHidden="0" w:name="Balloon Text"/>
+    <w:lsdException w:unhideWhenUsed="0" w:uiPriority="0" w:semiHidden="0" w:name="Table Grid"/>
+    <w:lsdException w:unhideWhenUsed="0" w:uiPriority="0" w:semiHidden="0" w:name="Table Theme"/>
+    <w:lsdException w:unhideWhenUsed="0" w:uiPriority="60" w:semiHidden="0" w:name="Light Shading"/>
+    <w:lsdException w:unhideWhenUsed="0" w:uiPriority="61" w:semiHidden="0" w:name="Light List"/>
+    <w:lsdException w:unhideWhenUsed="0" w:uiPriority="62" w:semiHidden="0" w:name="Light Grid"/>
+    <w:lsdException w:unhideWhenUsed="0" w:uiPriority="63" w:semiHidden="0" w:name="Medium Shading 1"/>
+    <w:lsdException w:unhideWhenUsed="0" w:uiPriority="64" w:semiHidden="0" w:name="Medium Shading 2"/>
+    <w:lsdException w:unhideWhenUsed="0" w:uiPriority="65" w:semiHidden="0" w:name="Medium List 1"/>
+    <w:lsdException w:unhideWhenUsed="0" w:uiPriority="66" w:semiHidden="0" w:name="Medium List 2"/>
+    <w:lsdException w:unhideWhenUsed="0" w:uiPriority="67" w:semiHidden="0" w:name="Medium Grid 1"/>
+    <w:lsdException w:unhideWhenUsed="0" w:uiPriority="68" w:semiHidden="0" w:name="Medium Grid 2"/>
+    <w:lsdException w:unhideWhenUsed="0" w:uiPriority="69" w:semiHidden="0" w:name="Medium Grid 3"/>
+    <w:lsdException w:unhideWhenUsed="0" w:uiPriority="70" w:semiHidden="0" w:name="Dark List"/>
+    <w:lsdException w:unhideWhenUsed="0" w:uiPriority="71" w:semiHidden="0" w:name="Colorful Shading"/>
+    <w:lsdException w:unhideWhenUsed="0" w:uiPriority="72" w:semiHidden="0" w:name="Colorful List"/>
+    <w:lsdException w:unhideWhenUsed="0" w:uiPriority="73" w:semiHidden="0" w:name="Colorful Grid"/>
+    <w:lsdException w:unhideWhenUsed="0" w:uiPriority="60" w:semiHidden="0" w:name="Light Shading Accent 1"/>
+    <w:lsdException w:unhideWhenUsed="0" w:uiPriority="61" w:semiHidden="0" w:name="Light List Accent 1"/>
+    <w:lsdException w:unhideWhenUsed="0" w:uiPriority="62" w:semiHidden="0" w:name="Light Grid Accent 1"/>
+    <w:lsdException w:unhideWhenUsed="0" w:uiPriority="63" w:semiHidden="0" w:name="Medium Shading 1 Accent 1"/>
+    <w:lsdException w:unhideWhenUsed="0" w:uiPriority="64" w:semiHidden="0" w:name="Medium Shading 2 Accent 1"/>
+    <w:lsdException w:unhideWhenUsed="0" w:uiPriority="65" w:semiHidden="0" w:name="Medium List 1 Accent 1"/>
+    <w:lsdException w:unhideWhenUsed="0" w:uiPriority="66" w:semiHidden="0" w:name="Medium List 2 Accent 1"/>
+    <w:lsdException w:unhideWhenUsed="0" w:uiPriority="67" w:semiHidden="0" w:name="Medium Grid 1 Accent 1"/>
+    <w:lsdException w:unhideWhenUsed="0" w:uiPriority="68" w:semiHidden="0" w:name="Medium Grid 2 Accent 1"/>
+    <w:lsdException w:unhideWhenUsed="0" w:uiPriority="69" w:semiHidden="0" w:name="Medium Grid 3 Accent 1"/>
+    <w:lsdException w:unhideWhenUsed="0" w:uiPriority="70" w:semiHidden="0" w:name="Dark List Accent 1"/>
+    <w:lsdException w:unhideWhenUsed="0" w:uiPriority="71" w:semiHidden="0" w:name="Colorful Shading Accent 1"/>
+    <w:lsdException w:unhideWhenUsed="0" w:uiPriority="72" w:semiHidden="0" w:name="Colorful List Accent 1"/>
+    <w:lsdException w:unhideWhenUsed="0" w:uiPriority="73" w:semiHidden="0" w:name="Colorful Grid Accent 1"/>
+    <w:lsdException w:unhideWhenUsed="0" w:uiPriority="60" w:semiHidden="0" w:name="Light Shading Accent 2"/>
+    <w:lsdException w:unhideWhenUsed="0" w:uiPriority="61" w:semiHidden="0" w:name="Light List Accent 2"/>
+    <w:lsdException w:unhideWhenUsed="0" w:uiPriority="62" w:semiHidden="0" w:name="Light Grid Accent 2"/>
+    <w:lsdException w:unhideWhenUsed="0" w:uiPriority="63" w:semiHidden="0" w:name="Medium Shading 1 Accent 2"/>
+    <w:lsdException w:unhideWhenUsed="0" w:uiPriority="64" w:semiHidden="0" w:name="Medium Shading 2 Accent 2"/>
+    <w:lsdException w:unhideWhenUsed="0" w:uiPriority="65" w:semiHidden="0" w:name="Medium List 1 Accent 2"/>
+    <w:lsdException w:unhideWhenUsed="0" w:uiPriority="66" w:semiHidden="0" w:name="Medium List 2 Accent 2"/>
+    <w:lsdException w:unhideWhenUsed="0" w:uiPriority="67" w:semiHidden="0" w:name="Medium Grid 1 Accent 2"/>
+    <w:lsdException w:unhideWhenUsed="0" w:uiPriority="68" w:semiHidden="0" w:name="Medium Grid 2 Accent 2"/>
+    <w:lsdException w:unhideWhenUsed="0" w:uiPriority="69" w:semiHidden="0" w:name="Medium Grid 3 Accent 2"/>
+    <w:lsdException w:unhideWhenUsed="0" w:uiPriority="70" w:semiHidden="0" w:name="Dark List Accent 2"/>
+    <w:lsdException w:unhideWhenUsed="0" w:uiPriority="71" w:semiHidden="0" w:name="Colorful Shading Accent 2"/>
+    <w:lsdException w:unhideWhenUsed="0" w:uiPriority="72" w:semiHidden="0" w:name="Colorful List Accent 2"/>
+    <w:lsdException w:unhideWhenUsed="0" w:uiPriority="73" w:semiHidden="0" w:name="Colorful Grid Accent 2"/>
+    <w:lsdException w:unhideWhenUsed="0" w:uiPriority="60" w:semiHidden="0" w:name="Light Shading Accent 3"/>
+    <w:lsdException w:unhideWhenUsed="0" w:uiPriority="61" w:semiHidden="0" w:name="Light List Accent 3"/>
+    <w:lsdException w:unhideWhenUsed="0" w:uiPriority="62" w:semiHidden="0" w:name="Light Grid Accent 3"/>
+    <w:lsdException w:unhideWhenUsed="0" w:uiPriority="63" w:semiHidden="0" w:name="Medium Shading 1 Accent 3"/>
+    <w:lsdException w:unhideWhenUsed="0" w:uiPriority="64" w:semiHidden="0" w:name="Medium Shading 2 Accent 3"/>
+    <w:lsdException w:unhideWhenUsed="0" w:uiPriority="65" w:semiHidden="0" w:name="Medium List 1 Accent 3"/>
+    <w:lsdException w:unhideWhenUsed="0" w:uiPriority="66" w:semiHidden="0" w:name="Medium List 2 Accent 3"/>
+    <w:lsdException w:unhideWhenUsed="0" w:uiPriority="67" w:semiHidden="0" w:name="Medium Grid 1 Accent 3"/>
+    <w:lsdException w:unhideWhenUsed="0" w:uiPriority="68" w:semiHidden="0" w:name="Medium Grid 2 Accent 3"/>
+    <w:lsdException w:unhideWhenUsed="0" w:uiPriority="69" w:semiHidden="0" w:name="Medium Grid 3 Accent 3"/>
+    <w:lsdException w:unhideWhenUsed="0" w:uiPriority="70" w:semiHidden="0" w:name="Dark List Accent 3"/>
+    <w:lsdException w:unhideWhenUsed="0" w:uiPriority="71" w:semiHidden="0" w:name="Colorful Shading Accent 3"/>
+    <w:lsdException w:unhideWhenUsed="0" w:uiPriority="72" w:semiHidden="0" w:name="Colorful List Accent 3"/>
+    <w:lsdException w:unhideWhenUsed="0" w:uiPriority="73" w:semiHidden="0" w:name="Colorful Grid Accent 3"/>
+    <w:lsdException w:unhideWhenUsed="0" w:uiPriority="60" w:semiHidden="0" w:name="Light Shading Accent 4"/>
+    <w:lsdException w:unhideWhenUsed="0" w:uiPriority="61" w:semiHidden="0" w:name="Light List Accent 4"/>
+    <w:lsdException w:unhideWhenUsed="0" w:uiPriority="62" w:semiHidden="0" w:name="Light Grid Accent 4"/>
+    <w:lsdException w:unhideWhenUsed="0" w:uiPriority="63" w:semiHidden="0" w:name="Medium Shading 1 Accent 4"/>
+    <w:lsdException w:unhideWhenUsed="0" w:uiPriority="64" w:semiHidden="0" w:name="Medium Shading 2 Accent 4"/>
+    <w:lsdException w:unhideWhenUsed="0" w:uiPriority="65" w:semiHidden="0" w:name="Medium List 1 Accent 4"/>
+    <w:lsdException w:unhideWhenUsed="0" w:uiPriority="66" w:semiHidden="0" w:name="Medium List 2 Accent 4"/>
+    <w:lsdException w:unhideWhenUsed="0" w:uiPriority="67" w:semiHidden="0" w:name="Medium Grid 1 Accent 4"/>
+    <w:lsdException w:unhideWhenUsed="0" w:uiPriority="68" w:semiHidden="0" w:name="Medium Grid 2 Accent 4"/>
+    <w:lsdException w:unhideWhenUsed="0" w:uiPriority="69" w:semiHidden="0" w:name="Medium Grid 3 Accent 4"/>
+    <w:lsdException w:unhideWhenUsed="0" w:uiPriority="70" w:semiHidden="0" w:name="Dark List Accent 4"/>
+    <w:lsdException w:unhideWhenUsed="0" w:uiPriority="71" w:semiHidden="0" w:name="Colorful Shading Accent 4"/>
+    <w:lsdException w:unhideWhenUsed="0" w:uiPriority="72" w:semiHidden="0" w:name="Colorful List Accent 4"/>
+    <w:lsdException w:unhideWhenUsed="0" w:uiPriority="73" w:semiHidden="0" w:name="Colorful Grid Accent 4"/>
+    <w:lsdException w:unhideWhenUsed="0" w:uiPriority="60" w:semiHidden="0" w:name="Light Shading Accent 5"/>
+    <w:lsdException w:unhideWhenUsed="0" w:uiPriority="61" w:semiHidden="0" w:name="Light List Accent 5"/>
+    <w:lsdException w:unhideWhenUsed="0" w:uiPriority="62" w:semiHidden="0" w:name="Light Grid Accent 5"/>
+    <w:lsdException w:unhideWhenUsed="0" w:uiPriority="63" w:semiHidden="0" w:name="Medium Shading 1 Accent 5"/>
+    <w:lsdException w:unhideWhenUsed="0" w:uiPriority="64" w:semiHidden="0" w:name="Medium Shading 2 Accent 5"/>
+    <w:lsdException w:unhideWhenUsed="0" w:uiPriority="65" w:semiHidden="0" w:name="Medium List 1 Accent 5"/>
+    <w:lsdException w:unhideWhenUsed="0" w:uiPriority="66" w:semiHidden="0" w:name="Medium List 2 Accent 5"/>
+    <w:lsdException w:unhideWhenUsed="0" w:uiPriority="67" w:semiHidden="0" w:name="Medium Grid 1 Accent 5"/>
+    <w:lsdException w:unhideWhenUsed="0" w:uiPriority="68" w:semiHidden="0" w:name="Medium Grid 2 Accent 5"/>
+    <w:lsdException w:unhideWhenUsed="0" w:uiPriority="69" w:semiHidden="0" w:name="Medium Grid 3 Accent 5"/>
+    <w:lsdException w:unhideWhenUsed="0" w:uiPriority="70" w:semiHidden="0" w:name="Dark List Accent 5"/>
+    <w:lsdException w:unhideWhenUsed="0" w:uiPriority="71" w:semiHidden="0" w:name="Colorful Shading Accent 5"/>
+    <w:lsdException w:unhideWhenUsed="0" w:uiPriority="72" w:semiHidden="0" w:name="Colorful List Accent 5"/>
+    <w:lsdException w:unhideWhenUsed="0" w:uiPriority="73" w:semiHidden="0" w:name="Colorful Grid Accent 5"/>
+    <w:lsdException w:unhideWhenUsed="0" w:uiPriority="60" w:semiHidden="0" w:name="Light Shading Accent 6"/>
+    <w:lsdException w:unhideWhenUsed="0" w:uiPriority="61" w:semiHidden="0" w:name="Light List Accent 6"/>
+    <w:lsdException w:unhideWhenUsed="0" w:uiPriority="62" w:semiHidden="0" w:name="Light Grid Accent 6"/>
+    <w:lsdException w:unhideWhenUsed="0" w:uiPriority="63" w:semiHidden="0" w:name="Medium Shading 1 Accent 6"/>
+    <w:lsdException w:unhideWhenUsed="0" w:uiPriority="64" w:semiHidden="0" w:name="Medium Shading 2 Accent 6"/>
+    <w:lsdException w:unhideWhenUsed="0" w:uiPriority="65" w:semiHidden="0" w:name="Medium List 1 Accent 6"/>
+    <w:lsdException w:unhideWhenUsed="0" w:uiPriority="66" w:semiHidden="0" w:name="Medium List 2 Accent 6"/>
+    <w:lsdException w:unhideWhenUsed="0" w:uiPriority="67" w:semiHidden="0" w:name="Medium Grid 1 Accent 6"/>
+    <w:lsdException w:unhideWhenUsed="0" w:uiPriority="68" w:semiHidden="0" w:name="Medium Grid 2 Accent 6"/>
+    <w:lsdException w:unhideWhenUsed="0" w:uiPriority="69" w:semiHidden="0" w:name="Medium Grid 3 Accent 6"/>
+    <w:lsdException w:unhideWhenUsed="0" w:uiPriority="70" w:semiHidden="0" w:name="Dark List Accent 6"/>
+    <w:lsdException w:unhideWhenUsed="0" w:uiPriority="71" w:semiHidden="0" w:name="Colorful Shading Accent 6"/>
+    <w:lsdException w:unhideWhenUsed="0" w:uiPriority="72" w:semiHidden="0" w:name="Colorful List Accent 6"/>
+    <w:lsdException w:unhideWhenUsed="0" w:uiPriority="73" w:semiHidden="0" w:name="Colorful Grid Accent 6"/>
+  </w:latentStyles>
+  <w:style w:type="paragraph" w:default="1" w:styleId="1">
+    <w:name w:val="Normal"/>
+    <w:qFormat/>
+    <w:uiPriority w:val="0"/>
     <w:pPr>
-      <w:keepNext w:val="1"/>
-      <w:keepLines w:val="1"/>
-      <w:spacing w:after="120" w:before="480" w:lineRule="auto"/>
+      <w:spacing w:after="160" w:line="259" w:lineRule="auto"/>
     </w:pPr>
     <w:rPr>
-      <w:b w:val="1"/>
+      <w:rFonts w:ascii="Calibri" w:hAnsi="Calibri" w:eastAsia="Calibri" w:cs="Calibri"/>
+      <w:sz w:val="22"/>
+      <w:szCs w:val="22"/>
+      <w:lang w:val="en-US"/>
+    </w:rPr>
+  </w:style>
+  <w:style w:type="paragraph" w:styleId="2">
+    <w:name w:val="heading 1"/>
+    <w:basedOn w:val="1"/>
+    <w:next w:val="1"/>
+    <w:qFormat/>
+    <w:uiPriority w:val="0"/>
+    <w:pPr>
+      <w:keepNext/>
+      <w:keepLines/>
+      <w:spacing w:before="480" w:after="120"/>
+    </w:pPr>
+    <w:rPr>
+      <w:b/>
       <w:sz w:val="48"/>
       <w:szCs w:val="48"/>
     </w:rPr>
   </w:style>
-  <w:style w:type="paragraph" w:styleId="Heading2">
+  <w:style w:type="paragraph" w:styleId="3">
     <w:name w:val="heading 2"/>
-    <w:basedOn w:val="Normal"/>
-    <w:next w:val="Normal"/>
+    <w:basedOn w:val="1"/>
+    <w:next w:val="1"/>
+    <w:qFormat/>
+    <w:uiPriority w:val="0"/>
     <w:pPr>
-      <w:keepNext w:val="1"/>
-      <w:keepLines w:val="1"/>
-      <w:spacing w:after="80" w:before="360" w:lineRule="auto"/>
+      <w:keepNext/>
+      <w:keepLines/>
+      <w:spacing w:before="360" w:after="80"/>
     </w:pPr>
     <w:rPr>
-      <w:b w:val="1"/>
+      <w:b/>
       <w:sz w:val="36"/>
       <w:szCs w:val="36"/>
     </w:rPr>
   </w:style>
-  <w:style w:type="paragraph" w:styleId="Heading3">
+  <w:style w:type="paragraph" w:styleId="4">
     <w:name w:val="heading 3"/>
-    <w:basedOn w:val="Normal"/>
-    <w:next w:val="Normal"/>
+    <w:basedOn w:val="1"/>
+    <w:next w:val="1"/>
+    <w:qFormat/>
+    <w:uiPriority w:val="0"/>
     <w:pPr>
-      <w:keepNext w:val="1"/>
-      <w:keepLines w:val="1"/>
-      <w:spacing w:after="80" w:before="280" w:lineRule="auto"/>
+      <w:keepNext/>
+      <w:keepLines/>
+      <w:spacing w:before="280" w:after="80"/>
     </w:pPr>
     <w:rPr>
-      <w:b w:val="1"/>
+      <w:b/>
       <w:sz w:val="28"/>
       <w:szCs w:val="28"/>
     </w:rPr>
   </w:style>
-  <w:style w:type="paragraph" w:styleId="Heading4">
+  <w:style w:type="paragraph" w:styleId="5">
     <w:name w:val="heading 4"/>
-    <w:basedOn w:val="Normal"/>
-    <w:next w:val="Normal"/>
+    <w:basedOn w:val="1"/>
+    <w:next w:val="1"/>
+    <w:qFormat/>
+    <w:uiPriority w:val="0"/>
     <w:pPr>
-      <w:keepNext w:val="1"/>
-      <w:keepLines w:val="1"/>
-      <w:spacing w:after="40" w:before="240" w:lineRule="auto"/>
+      <w:keepNext/>
+      <w:keepLines/>
+      <w:spacing w:before="240" w:after="40"/>
     </w:pPr>
     <w:rPr>
-      <w:b w:val="1"/>
+      <w:b/>
       <w:sz w:val="24"/>
       <w:szCs w:val="24"/>
     </w:rPr>
   </w:style>
-  <w:style w:type="paragraph" w:styleId="Heading5">
+  <w:style w:type="paragraph" w:styleId="6">
     <w:name w:val="heading 5"/>
-    <w:basedOn w:val="Normal"/>
-    <w:next w:val="Normal"/>
+    <w:basedOn w:val="1"/>
+    <w:next w:val="1"/>
+    <w:qFormat/>
+    <w:uiPriority w:val="0"/>
     <w:pPr>
-      <w:keepNext w:val="1"/>
-      <w:keepLines w:val="1"/>
-      <w:spacing w:after="40" w:before="220" w:lineRule="auto"/>
+      <w:keepNext/>
+      <w:keepLines/>
+      <w:spacing w:before="220" w:after="40"/>
     </w:pPr>
     <w:rPr>
-      <w:b w:val="1"/>
+      <w:b/>
       <w:sz w:val="22"/>
       <w:szCs w:val="22"/>
     </w:rPr>
   </w:style>
-  <w:style w:type="paragraph" w:styleId="Heading6">
+  <w:style w:type="paragraph" w:styleId="7">
     <w:name w:val="heading 6"/>
-    <w:basedOn w:val="Normal"/>
-    <w:next w:val="Normal"/>
+    <w:basedOn w:val="1"/>
+    <w:next w:val="1"/>
+    <w:qFormat/>
+    <w:uiPriority w:val="0"/>
     <w:pPr>
-      <w:keepNext w:val="1"/>
-      <w:keepLines w:val="1"/>
-      <w:spacing w:after="40" w:before="200" w:lineRule="auto"/>
+      <w:keepNext/>
+      <w:keepLines/>
+      <w:spacing w:before="200" w:after="40"/>
     </w:pPr>
     <w:rPr>
-      <w:b w:val="1"/>
+      <w:b/>
       <w:sz w:val="20"/>
       <w:szCs w:val="20"/>
     </w:rPr>
   </w:style>
-  <w:style w:type="paragraph" w:styleId="Title">
-    <w:name w:val="Title"/>
-    <w:basedOn w:val="Normal"/>
-    <w:next w:val="Normal"/>
+  <w:style w:type="character" w:default="1" w:styleId="8">
+    <w:name w:val="Default Paragraph Font"/>
+    <w:semiHidden/>
+    <w:uiPriority w:val="0"/>
+  </w:style>
+  <w:style w:type="table" w:default="1" w:styleId="9">
+    <w:name w:val="Normal Table"/>
+    <w:semiHidden/>
+    <w:uiPriority w:val="0"/>
+    <w:tblPr>
+      <w:tblCellMar>
+        <w:top w:w="0" w:type="dxa"/>
+        <w:left w:w="108" w:type="dxa"/>
+        <w:bottom w:w="0" w:type="dxa"/>
+        <w:right w:w="108" w:type="dxa"/>
+      </w:tblCellMar>
+    </w:tblPr>
+  </w:style>
+  <w:style w:type="paragraph" w:styleId="10">
+    <w:name w:val="Subtitle"/>
+    <w:basedOn w:val="1"/>
+    <w:next w:val="1"/>
+    <w:qFormat/>
+    <w:uiPriority w:val="0"/>
     <w:pPr>
-      <w:keepNext w:val="1"/>
-      <w:keepLines w:val="1"/>
-      <w:spacing w:after="120" w:before="480" w:lineRule="auto"/>
+      <w:keepNext/>
+      <w:keepLines/>
+      <w:spacing w:before="360" w:after="80"/>
     </w:pPr>
     <w:rPr>
-      <w:b w:val="1"/>
-      <w:sz w:val="72"/>
-      <w:szCs w:val="72"/>
-    </w:rPr>
-  </w:style>
-  <w:style w:type="paragraph" w:styleId="Subtitle">
-    <w:name w:val="Subtitle"/>
-    <w:basedOn w:val="Normal"/>
-    <w:next w:val="Normal"/>
-    <w:pPr>
-      <w:keepNext w:val="1"/>
-      <w:keepLines w:val="1"/>
-      <w:spacing w:after="80" w:before="360" w:lineRule="auto"/>
-    </w:pPr>
-    <w:rPr>
-      <w:rFonts w:ascii="Georgia" w:cs="Georgia" w:eastAsia="Georgia" w:hAnsi="Georgia"/>
-      <w:i w:val="1"/>
+      <w:rFonts w:ascii="Georgia" w:hAnsi="Georgia" w:eastAsia="Georgia" w:cs="Georgia"/>
+      <w:i/>
       <w:color w:val="666666"/>
       <w:sz w:val="48"/>
       <w:szCs w:val="48"/>
     </w:rPr>
   </w:style>
-  <w:style w:type="table" w:styleId="Table1">
-    <w:basedOn w:val="TableNormal"/>
+  <w:style w:type="paragraph" w:styleId="11">
+    <w:name w:val="Title"/>
+    <w:basedOn w:val="1"/>
+    <w:next w:val="1"/>
+    <w:qFormat/>
+    <w:uiPriority w:val="0"/>
+    <w:pPr>
+      <w:keepNext/>
+      <w:keepLines/>
+      <w:spacing w:before="480" w:after="120"/>
+    </w:pPr>
+    <w:rPr>
+      <w:b/>
+      <w:sz w:val="72"/>
+      <w:szCs w:val="72"/>
+    </w:rPr>
+  </w:style>
+  <w:style w:type="table" w:customStyle="1" w:styleId="12">
+    <w:name w:val="Table Normal1"/>
+    <w:qFormat/>
+    <w:uiPriority w:val="0"/>
+  </w:style>
+  <w:style w:type="table" w:customStyle="1" w:styleId="13">
+    <w:name w:val="_Style 10"/>
+    <w:basedOn w:val="12"/>
+    <w:qFormat/>
+    <w:uiPriority w:val="0"/>
     <w:pPr>
       <w:spacing w:after="0" w:line="240" w:lineRule="auto"/>
     </w:pPr>
     <w:tblPr>
-      <w:tblStyleRowBandSize w:val="1"/>
-      <w:tblStyleColBandSize w:val="1"/>
       <w:tblCellMar>
-        <w:top w:w="0.0" w:type="dxa"/>
-        <w:left w:w="108.0" w:type="dxa"/>
-        <w:bottom w:w="0.0" w:type="dxa"/>
-        <w:right w:w="108.0" w:type="dxa"/>
+        <w:top w:w="0" w:type="dxa"/>
+        <w:left w:w="108" w:type="dxa"/>
+        <w:bottom w:w="0" w:type="dxa"/>
+        <w:right w:w="108" w:type="dxa"/>
       </w:tblCellMar>
     </w:tblPr>
   </w:style>
@@ -1073,7 +1526,7 @@
         <a:solidFill>
           <a:schemeClr val="phClr"/>
         </a:solidFill>
-        <a:gradFill rotWithShape="1">
+        <a:gradFill rotWithShape="true">
           <a:gsLst>
             <a:gs pos="0">
               <a:schemeClr val="phClr">
@@ -1094,9 +1547,9 @@
               </a:schemeClr>
             </a:gs>
           </a:gsLst>
-          <a:lin ang="16200000" scaled="1"/>
+          <a:lin ang="16200000" scaled="true"/>
         </a:gradFill>
-        <a:gradFill rotWithShape="1">
+        <a:gradFill rotWithShape="true">
           <a:gsLst>
             <a:gs pos="0">
               <a:schemeClr val="phClr">
@@ -1113,7 +1566,7 @@
               </a:schemeClr>
             </a:gs>
           </a:gsLst>
-          <a:lin ang="16200000" scaled="0"/>
+          <a:lin ang="16200000" scaled="false"/>
         </a:gradFill>
       </a:fillStyleLst>
       <a:lnStyleLst>
@@ -1183,7 +1636,7 @@
         <a:solidFill>
           <a:schemeClr val="phClr"/>
         </a:solidFill>
-        <a:gradFill rotWithShape="1">
+        <a:gradFill rotWithShape="true">
           <a:gsLst>
             <a:gs pos="0">
               <a:schemeClr val="phClr">
@@ -1209,7 +1662,7 @@
             <a:fillToRect l="50000" t="-80000" r="50000" b="180000"/>
           </a:path>
         </a:gradFill>
-        <a:gradFill rotWithShape="1">
+        <a:gradFill rotWithShape="true">
           <a:gsLst>
             <a:gs pos="0">
               <a:schemeClr val="phClr">
@@ -1271,6 +1724,21 @@
       </a:style>
     </a:lnDef>
   </a:objectDefaults>
-  <a:extraClrSchemeLst/>
 </a:theme>
+</file>
+
+<file path=customXml/item1.xml><?xml version="1.0" encoding="utf-8"?>
+<s:customData xmlns="http://www.wps.cn/officeDocument/2013/wpsCustomData" xmlns:s="http://www.wps.cn/officeDocument/2013/wpsCustomData">
+  <customSectProps>
+    <customSectPr/>
+  </customSectProps>
+</s:customData>
+</file>
+
+<file path=customXml/itemProps1.xml><?xml version="1.0" encoding="utf-8"?>
+<ds:datastoreItem xmlns:ds="http://schemas.openxmlformats.org/officeDocument/2006/customXml" ds:itemID="{B1977F7D-205B-4081-913C-38D41E755F92}">
+  <ds:schemaRefs>
+    <ds:schemaRef ds:uri="http://www.wps.cn/officeDocument/2013/wpsCustomData"/>
+  </ds:schemaRefs>
+</ds:datastoreItem>
 </file>
</xml_diff>